<commit_message>
Moved installation to the third part
</commit_message>
<xml_diff>
--- a/Docs/2. Системное проектирование программного обеспечения.docx
+++ b/Docs/2. Системное проектирование программного обеспечения.docx
@@ -220,7 +220,7 @@
           <w:noProof/>
           <w:sz w:val="26"/>
           <w:szCs w:val="26"/>
-          <w:lang w:val="en-GB" w:eastAsia="en-GB"/>
+          <w:lang w:eastAsia="en-GB"/>
         </w:rPr>
       </w:pPr>
     </w:p>
@@ -369,7 +369,23 @@
           <w:sz w:val="26"/>
           <w:szCs w:val="26"/>
         </w:rPr>
-        <w:t xml:space="preserve"> лабораторных работ по централизованным</w:t>
+        <w:t xml:space="preserve"> </w:t>
+      </w:r>
+      <w:r>
+        <w:rPr>
+          <w:b/>
+          <w:sz w:val="26"/>
+          <w:szCs w:val="26"/>
+        </w:rPr>
+        <w:t xml:space="preserve">практикума </w:t>
+      </w:r>
+      <w:r>
+        <w:rPr>
+          <w:b/>
+          <w:sz w:val="26"/>
+          <w:szCs w:val="26"/>
+        </w:rPr>
+        <w:t>по централизованным</w:t>
       </w:r>
       <w:r>
         <w:rPr>
@@ -438,79 +454,7 @@
           <w:szCs w:val="26"/>
         </w:rPr>
         <w:lastRenderedPageBreak/>
-        <w:t xml:space="preserve">программирования, вопрос взаимодействия с коллегами является ключевым для многих разработчиков. В основном чтобы решить эту проблему, начали появляться централизованные системы контроля версий (ЦСВ или CVS – </w:t>
-      </w:r>
-      <w:proofErr w:type="spellStart"/>
-      <w:r>
-        <w:rPr>
-          <w:rFonts w:eastAsia="TimesNewRoman"/>
-          <w:sz w:val="26"/>
-          <w:szCs w:val="26"/>
-        </w:rPr>
-        <w:t>Centralized</w:t>
-      </w:r>
-      <w:proofErr w:type="spellEnd"/>
-      <w:r>
-        <w:rPr>
-          <w:rFonts w:eastAsia="TimesNewRoman"/>
-          <w:sz w:val="26"/>
-          <w:szCs w:val="26"/>
-        </w:rPr>
-        <w:t xml:space="preserve"> </w:t>
-      </w:r>
-      <w:proofErr w:type="spellStart"/>
-      <w:r>
-        <w:rPr>
-          <w:rFonts w:eastAsia="TimesNewRoman"/>
-          <w:sz w:val="26"/>
-          <w:szCs w:val="26"/>
-        </w:rPr>
-        <w:t>Version</w:t>
-      </w:r>
-      <w:proofErr w:type="spellEnd"/>
-      <w:r>
-        <w:rPr>
-          <w:rFonts w:eastAsia="TimesNewRoman"/>
-          <w:sz w:val="26"/>
-          <w:szCs w:val="26"/>
-        </w:rPr>
-        <w:t xml:space="preserve"> </w:t>
-      </w:r>
-      <w:proofErr w:type="spellStart"/>
-      <w:r>
-        <w:rPr>
-          <w:rFonts w:eastAsia="TimesNewRoman"/>
-          <w:sz w:val="26"/>
-          <w:szCs w:val="26"/>
-        </w:rPr>
-        <w:t>Control</w:t>
-      </w:r>
-      <w:proofErr w:type="spellEnd"/>
-      <w:r>
-        <w:rPr>
-          <w:rFonts w:eastAsia="TimesNewRoman"/>
-          <w:sz w:val="26"/>
-          <w:szCs w:val="26"/>
-        </w:rPr>
-        <w:t xml:space="preserve"> </w:t>
-      </w:r>
-      <w:proofErr w:type="spellStart"/>
-      <w:r>
-        <w:rPr>
-          <w:rFonts w:eastAsia="TimesNewRoman"/>
-          <w:sz w:val="26"/>
-          <w:szCs w:val="26"/>
-        </w:rPr>
-        <w:t>systems</w:t>
-      </w:r>
-      <w:proofErr w:type="spellEnd"/>
-      <w:r>
-        <w:rPr>
-          <w:rFonts w:eastAsia="TimesNewRoman"/>
-          <w:sz w:val="26"/>
-          <w:szCs w:val="26"/>
-        </w:rPr>
-        <w:t>). Примерами таких систем являются:</w:t>
+        <w:t>программирования, вопрос взаимодействия с коллегами является ключевым для многих разработчиков. В основном чтобы решить эту проблему, начали появляться централизованные системы контроля версий (ЦСВ или CVS – Centralized Version Control systems). Примерами таких систем являются:</w:t>
       </w:r>
     </w:p>
     <w:p>
@@ -580,23 +524,13 @@
         </w:rPr>
         <w:t xml:space="preserve"> </w:t>
       </w:r>
-      <w:proofErr w:type="spellStart"/>
-      <w:r>
-        <w:rPr>
-          <w:rFonts w:eastAsia="TimesNewRoman"/>
-          <w:sz w:val="26"/>
-          <w:szCs w:val="26"/>
-        </w:rPr>
-        <w:t>Subversion</w:t>
-      </w:r>
-      <w:proofErr w:type="spellEnd"/>
-      <w:r>
-        <w:rPr>
-          <w:rFonts w:eastAsia="TimesNewRoman"/>
-          <w:sz w:val="26"/>
-          <w:szCs w:val="26"/>
-        </w:rPr>
-        <w:t>;</w:t>
+      <w:r>
+        <w:rPr>
+          <w:rFonts w:eastAsia="TimesNewRoman"/>
+          <w:sz w:val="26"/>
+          <w:szCs w:val="26"/>
+        </w:rPr>
+        <w:t>Subversion;</w:t>
       </w:r>
     </w:p>
     <w:p>
@@ -628,23 +562,13 @@
         </w:rPr>
         <w:t xml:space="preserve"> </w:t>
       </w:r>
-      <w:proofErr w:type="spellStart"/>
-      <w:r>
-        <w:rPr>
-          <w:rFonts w:eastAsia="TimesNewRoman"/>
-          <w:sz w:val="26"/>
-          <w:szCs w:val="26"/>
-        </w:rPr>
-        <w:t>Perforce</w:t>
-      </w:r>
-      <w:proofErr w:type="spellEnd"/>
-      <w:r>
-        <w:rPr>
-          <w:rFonts w:eastAsia="TimesNewRoman"/>
-          <w:sz w:val="26"/>
-          <w:szCs w:val="26"/>
-        </w:rPr>
-        <w:t>.</w:t>
+      <w:r>
+        <w:rPr>
+          <w:rFonts w:eastAsia="TimesNewRoman"/>
+          <w:sz w:val="26"/>
+          <w:szCs w:val="26"/>
+        </w:rPr>
+        <w:t>Perforce.</w:t>
       </w:r>
     </w:p>
     <w:p>
@@ -929,7 +853,6 @@
         <w:lastRenderedPageBreak/>
         <w:t xml:space="preserve">В первой лабораторной работе учащимся будет предложено использовать </w:t>
       </w:r>
-      <w:proofErr w:type="spellStart"/>
       <w:r>
         <w:rPr>
           <w:rFonts w:eastAsia="TimesNewRoman"/>
@@ -938,7 +861,6 @@
         </w:rPr>
         <w:t>Subversion</w:t>
       </w:r>
-      <w:proofErr w:type="spellEnd"/>
       <w:r>
         <w:rPr>
           <w:rFonts w:eastAsia="TimesNewRoman"/>
@@ -971,77 +893,13 @@
         </w:rPr>
         <w:t xml:space="preserve"> </w:t>
       </w:r>
-      <w:proofErr w:type="spellStart"/>
-      <w:r>
-        <w:rPr>
-          <w:rFonts w:eastAsia="TimesNewRoman"/>
-          <w:sz w:val="26"/>
-          <w:szCs w:val="26"/>
-        </w:rPr>
-        <w:t>Subversion</w:t>
-      </w:r>
-      <w:proofErr w:type="spellEnd"/>
-      <w:r>
-        <w:rPr>
-          <w:rFonts w:eastAsia="TimesNewRoman"/>
-          <w:sz w:val="26"/>
-          <w:szCs w:val="26"/>
-        </w:rPr>
-        <w:t xml:space="preserve">, часто сокращаемая до SVN, из-за основной команды </w:t>
-      </w:r>
-      <w:proofErr w:type="spellStart"/>
-      <w:r>
-        <w:rPr>
-          <w:rFonts w:eastAsia="TimesNewRoman"/>
-          <w:sz w:val="26"/>
-          <w:szCs w:val="26"/>
-        </w:rPr>
-        <w:t>svn</w:t>
-      </w:r>
-      <w:proofErr w:type="spellEnd"/>
-      <w:r>
-        <w:rPr>
-          <w:rFonts w:eastAsia="TimesNewRoman"/>
-          <w:sz w:val="26"/>
-          <w:szCs w:val="26"/>
-        </w:rPr>
-        <w:t xml:space="preserve"> – система контроля версий, которая была выпущена </w:t>
-      </w:r>
-      <w:proofErr w:type="gramStart"/>
-      <w:r>
-        <w:rPr>
-          <w:rFonts w:eastAsia="TimesNewRoman"/>
-          <w:sz w:val="26"/>
-          <w:szCs w:val="26"/>
-        </w:rPr>
-        <w:t>для замены</w:t>
-      </w:r>
-      <w:proofErr w:type="gramEnd"/>
-      <w:r>
-        <w:rPr>
-          <w:rFonts w:eastAsia="TimesNewRoman"/>
-          <w:sz w:val="26"/>
-          <w:szCs w:val="26"/>
-        </w:rPr>
-        <w:t xml:space="preserve"> устаревшей CVS ещё в 2004 году. </w:t>
-      </w:r>
-      <w:proofErr w:type="spellStart"/>
-      <w:r>
-        <w:rPr>
-          <w:rFonts w:eastAsia="TimesNewRoman"/>
-          <w:sz w:val="26"/>
-          <w:szCs w:val="26"/>
-        </w:rPr>
-        <w:t>Subversion</w:t>
-      </w:r>
-      <w:proofErr w:type="spellEnd"/>
-      <w:r>
-        <w:rPr>
-          <w:rFonts w:eastAsia="TimesNewRoman"/>
-          <w:sz w:val="26"/>
-          <w:szCs w:val="26"/>
-        </w:rPr>
-        <w:t xml:space="preserve"> реализует все основные функции CVS и свободна от ряда недостатков последней.</w:t>
+      <w:r>
+        <w:rPr>
+          <w:rFonts w:eastAsia="TimesNewRoman"/>
+          <w:sz w:val="26"/>
+          <w:szCs w:val="26"/>
+        </w:rPr>
+        <w:t>Subversion, часто сокращаемая до SVN, из-за основной команды svn – система контроля версий, которая была выпущена для замены устаревшей CVS ещё в 2004 году. Subversion реализует все основные функции CVS и свободна от ряда недостатков последней.</w:t>
       </w:r>
     </w:p>
     <w:p>
@@ -1055,67 +913,21 @@
           <w:szCs w:val="26"/>
         </w:rPr>
       </w:pPr>
-      <w:proofErr w:type="spellStart"/>
-      <w:r>
-        <w:rPr>
-          <w:rFonts w:eastAsia="TimesNewRoman"/>
-          <w:sz w:val="26"/>
-          <w:szCs w:val="26"/>
-        </w:rPr>
-        <w:t>Subversion</w:t>
-      </w:r>
-      <w:proofErr w:type="spellEnd"/>
-      <w:r>
-        <w:rPr>
-          <w:rFonts w:eastAsia="TimesNewRoman"/>
-          <w:sz w:val="26"/>
-          <w:szCs w:val="26"/>
-        </w:rPr>
-        <w:t>, как</w:t>
-      </w:r>
-      <w:r>
-        <w:rPr>
-          <w:rFonts w:eastAsia="TimesNewRoman"/>
-          <w:sz w:val="26"/>
-          <w:szCs w:val="26"/>
-        </w:rPr>
-        <w:t xml:space="preserve"> централизованная система (в отличие от распределённых систем, таких как </w:t>
-      </w:r>
-      <w:proofErr w:type="spellStart"/>
-      <w:r>
-        <w:rPr>
-          <w:rFonts w:eastAsia="TimesNewRoman"/>
-          <w:sz w:val="26"/>
-          <w:szCs w:val="26"/>
-        </w:rPr>
-        <w:t>Git</w:t>
-      </w:r>
-      <w:proofErr w:type="spellEnd"/>
-      <w:r>
-        <w:rPr>
-          <w:rFonts w:eastAsia="TimesNewRoman"/>
-          <w:sz w:val="26"/>
-          <w:szCs w:val="26"/>
-        </w:rPr>
-        <w:t> или </w:t>
-      </w:r>
-      <w:proofErr w:type="spellStart"/>
-      <w:r>
-        <w:rPr>
-          <w:rFonts w:eastAsia="TimesNewRoman"/>
-          <w:sz w:val="26"/>
-          <w:szCs w:val="26"/>
-        </w:rPr>
-        <w:t>Mercurial</w:t>
-      </w:r>
-      <w:proofErr w:type="spellEnd"/>
-      <w:r>
-        <w:rPr>
-          <w:rFonts w:eastAsia="TimesNewRoman"/>
-          <w:sz w:val="26"/>
-          <w:szCs w:val="26"/>
-        </w:rPr>
-        <w:t xml:space="preserve">), то есть данные хранятся в едином хранилище. Хранилище может располагаться на локальном диске или на сетевом сервере. </w:t>
+      <w:r>
+        <w:rPr>
+          <w:rFonts w:eastAsia="TimesNewRoman"/>
+          <w:sz w:val="26"/>
+          <w:szCs w:val="26"/>
+        </w:rPr>
+        <w:t>Subversion, как</w:t>
+      </w:r>
+      <w:r>
+        <w:rPr>
+          <w:rFonts w:eastAsia="TimesNewRoman"/>
+          <w:sz w:val="26"/>
+          <w:szCs w:val="26"/>
+        </w:rPr>
+        <w:t xml:space="preserve"> централизованная система (в отличие от распределённых систем, таких как Git или Mercurial), то есть данные хранятся в едином хранилище. Хранилище может располагаться на локальном диске или на сетевом сервере. </w:t>
       </w:r>
       <w:r>
         <w:rPr>
@@ -1125,23 +937,13 @@
         </w:rPr>
         <w:t xml:space="preserve"> </w:t>
       </w:r>
-      <w:proofErr w:type="spellStart"/>
-      <w:r>
-        <w:rPr>
-          <w:rFonts w:eastAsia="TimesNewRoman"/>
-          <w:sz w:val="26"/>
-          <w:szCs w:val="26"/>
-        </w:rPr>
-        <w:t>Subversion</w:t>
-      </w:r>
-      <w:proofErr w:type="spellEnd"/>
-      <w:r>
-        <w:rPr>
-          <w:rFonts w:eastAsia="TimesNewRoman"/>
-          <w:sz w:val="26"/>
-          <w:szCs w:val="26"/>
-        </w:rPr>
-        <w:t xml:space="preserve"> используется многими сообществами разработчиков открытого программного обеспечения (в том числе сообществами, ранее использовавшими CVS).</w:t>
+      <w:r>
+        <w:rPr>
+          <w:rFonts w:eastAsia="TimesNewRoman"/>
+          <w:sz w:val="26"/>
+          <w:szCs w:val="26"/>
+        </w:rPr>
+        <w:t>Subversion используется многими сообществами разработчиков открытого программного обеспечения (в том числе сообществами, ранее использовавшими CVS).</w:t>
       </w:r>
     </w:p>
     <w:p>
@@ -1199,7 +1001,6 @@
         </w:rPr>
         <w:t xml:space="preserve">Для первой лабораторной работы было решено выбрать </w:t>
       </w:r>
-      <w:proofErr w:type="spellStart"/>
       <w:r>
         <w:rPr>
           <w:rFonts w:eastAsia="TimesNewRoman"/>
@@ -1209,7 +1010,6 @@
         </w:rPr>
         <w:t>zenity</w:t>
       </w:r>
-      <w:proofErr w:type="spellEnd"/>
       <w:r>
         <w:rPr>
           <w:rFonts w:eastAsia="TimesNewRoman"/>
@@ -1232,43 +1032,7 @@
           <w:sz w:val="26"/>
           <w:szCs w:val="26"/>
         </w:rPr>
-        <w:t>Утилита </w:t>
-      </w:r>
-      <w:proofErr w:type="spellStart"/>
-      <w:r>
-        <w:rPr>
-          <w:rFonts w:eastAsia="TimesNewRoman"/>
-          <w:sz w:val="26"/>
-          <w:szCs w:val="26"/>
-        </w:rPr>
-        <w:t>zenity</w:t>
-      </w:r>
-      <w:proofErr w:type="spellEnd"/>
-      <w:r>
-        <w:rPr>
-          <w:rFonts w:eastAsia="TimesNewRoman"/>
-          <w:sz w:val="26"/>
-          <w:szCs w:val="26"/>
-        </w:rPr>
-        <w:t xml:space="preserve"> – это средство создания диалоговых окон в режиме командной строки. Следует отметить, что на самом деле диалоговые окна создаются средствами </w:t>
-      </w:r>
-      <w:proofErr w:type="spellStart"/>
-      <w:r>
-        <w:rPr>
-          <w:rFonts w:eastAsia="TimesNewRoman"/>
-          <w:sz w:val="26"/>
-          <w:szCs w:val="26"/>
-        </w:rPr>
-        <w:t>Gtk</w:t>
-      </w:r>
-      <w:proofErr w:type="spellEnd"/>
-      <w:r>
-        <w:rPr>
-          <w:rFonts w:eastAsia="TimesNewRoman"/>
-          <w:sz w:val="26"/>
-          <w:szCs w:val="26"/>
-        </w:rPr>
-        <w:t xml:space="preserve">+, поэтому в системе должны быть установлены соответствующие библиотеки. </w:t>
+        <w:t xml:space="preserve">Утилита zenity – это средство создания диалоговых окон в режиме командной строки. Следует отметить, что на самом деле диалоговые окна создаются средствами Gtk+, поэтому в системе должны быть установлены соответствующие библиотеки. </w:t>
       </w:r>
     </w:p>
     <w:p>
@@ -1288,25 +1052,7 @@
           <w:sz w:val="26"/>
           <w:szCs w:val="26"/>
         </w:rPr>
-        <w:t>Чтобы начать использовать </w:t>
-      </w:r>
-      <w:proofErr w:type="spellStart"/>
-      <w:r>
-        <w:rPr>
-          <w:rFonts w:eastAsia="TimesNewRoman"/>
-          <w:sz w:val="26"/>
-          <w:szCs w:val="26"/>
-        </w:rPr>
-        <w:t>zenity</w:t>
-      </w:r>
-      <w:proofErr w:type="spellEnd"/>
-      <w:r>
-        <w:rPr>
-          <w:rFonts w:eastAsia="TimesNewRoman"/>
-          <w:sz w:val="26"/>
-          <w:szCs w:val="26"/>
-        </w:rPr>
-        <w:t> на практике не требуется обладать особыми знаниями или умениями, достаточно просто познакомиться с различными опциями (ключами), позволяющими в полной мере использовать возможности этой программы.</w:t>
+        <w:t>Чтобы начать использовать zenity на практике не требуется обладать особыми знаниями или умениями, достаточно просто познакомиться с различными опциями (ключами), позволяющими в полной мере использовать возможности этой программы.</w:t>
       </w:r>
     </w:p>
     <w:p>
@@ -1326,25 +1072,7 @@
           <w:sz w:val="26"/>
           <w:szCs w:val="26"/>
         </w:rPr>
-        <w:t>В </w:t>
-      </w:r>
-      <w:proofErr w:type="spellStart"/>
-      <w:r>
-        <w:rPr>
-          <w:rFonts w:eastAsia="TimesNewRoman"/>
-          <w:sz w:val="26"/>
-          <w:szCs w:val="26"/>
-        </w:rPr>
-        <w:t>zenity</w:t>
-      </w:r>
-      <w:proofErr w:type="spellEnd"/>
-      <w:r>
-        <w:rPr>
-          <w:rFonts w:eastAsia="TimesNewRoman"/>
-          <w:sz w:val="26"/>
-          <w:szCs w:val="26"/>
-        </w:rPr>
-        <w:t> определены четыре типа диалоговых окон для вывода сообщений:</w:t>
+        <w:t>В zenity определены четыре типа диалоговых окон для вывода сообщений:</w:t>
       </w:r>
     </w:p>
     <w:p>
@@ -1382,25 +1110,7 @@
           <w:sz w:val="26"/>
           <w:szCs w:val="26"/>
         </w:rPr>
-        <w:t>ошибка (ключ --</w:t>
-      </w:r>
-      <w:proofErr w:type="spellStart"/>
-      <w:r>
-        <w:rPr>
-          <w:rFonts w:eastAsia="TimesNewRoman"/>
-          <w:sz w:val="26"/>
-          <w:szCs w:val="26"/>
-        </w:rPr>
-        <w:t>error</w:t>
-      </w:r>
-      <w:proofErr w:type="spellEnd"/>
-      <w:r>
-        <w:rPr>
-          <w:rFonts w:eastAsia="TimesNewRoman"/>
-          <w:sz w:val="26"/>
-          <w:szCs w:val="26"/>
-        </w:rPr>
-        <w:t>);</w:t>
+        <w:t>ошибка (ключ --error);</w:t>
       </w:r>
     </w:p>
     <w:p>
@@ -1438,25 +1148,7 @@
           <w:sz w:val="26"/>
           <w:szCs w:val="26"/>
         </w:rPr>
-        <w:t>информация (ключ --</w:t>
-      </w:r>
-      <w:proofErr w:type="spellStart"/>
-      <w:r>
-        <w:rPr>
-          <w:rFonts w:eastAsia="TimesNewRoman"/>
-          <w:sz w:val="26"/>
-          <w:szCs w:val="26"/>
-        </w:rPr>
-        <w:t>info</w:t>
-      </w:r>
-      <w:proofErr w:type="spellEnd"/>
-      <w:r>
-        <w:rPr>
-          <w:rFonts w:eastAsia="TimesNewRoman"/>
-          <w:sz w:val="26"/>
-          <w:szCs w:val="26"/>
-        </w:rPr>
-        <w:t>);</w:t>
+        <w:t>информация (ключ --info);</w:t>
       </w:r>
     </w:p>
     <w:p>
@@ -1494,25 +1186,7 @@
           <w:sz w:val="26"/>
           <w:szCs w:val="26"/>
         </w:rPr>
-        <w:t>вопрос (ключ --</w:t>
-      </w:r>
-      <w:proofErr w:type="spellStart"/>
-      <w:r>
-        <w:rPr>
-          <w:rFonts w:eastAsia="TimesNewRoman"/>
-          <w:sz w:val="26"/>
-          <w:szCs w:val="26"/>
-        </w:rPr>
-        <w:t>question</w:t>
-      </w:r>
-      <w:proofErr w:type="spellEnd"/>
-      <w:r>
-        <w:rPr>
-          <w:rFonts w:eastAsia="TimesNewRoman"/>
-          <w:sz w:val="26"/>
-          <w:szCs w:val="26"/>
-        </w:rPr>
-        <w:t>);</w:t>
+        <w:t>вопрос (ключ --question);</w:t>
       </w:r>
     </w:p>
     <w:p>
@@ -1550,25 +1224,7 @@
           <w:sz w:val="26"/>
           <w:szCs w:val="26"/>
         </w:rPr>
-        <w:t>предупреждение (ключ --</w:t>
-      </w:r>
-      <w:proofErr w:type="spellStart"/>
-      <w:r>
-        <w:rPr>
-          <w:rFonts w:eastAsia="TimesNewRoman"/>
-          <w:sz w:val="26"/>
-          <w:szCs w:val="26"/>
-        </w:rPr>
-        <w:t>warning</w:t>
-      </w:r>
-      <w:proofErr w:type="spellEnd"/>
-      <w:r>
-        <w:rPr>
-          <w:rFonts w:eastAsia="TimesNewRoman"/>
-          <w:sz w:val="26"/>
-          <w:szCs w:val="26"/>
-        </w:rPr>
-        <w:t>).</w:t>
+        <w:t>предупреждение (ключ --warning).</w:t>
       </w:r>
     </w:p>
     <w:p>
@@ -1596,107 +1252,84 @@
           <w:sz w:val="26"/>
           <w:szCs w:val="26"/>
         </w:rPr>
+        <w:t xml:space="preserve"> zenity</w:t>
+      </w:r>
+      <w:r>
+        <w:rPr>
+          <w:rFonts w:eastAsia="TimesNewRoman"/>
+          <w:sz w:val="26"/>
+          <w:szCs w:val="26"/>
+        </w:rPr>
+        <w:t xml:space="preserve"> можно произвести следующей командой</w:t>
+      </w:r>
+      <w:r>
+        <w:rPr>
+          <w:rFonts w:eastAsia="TimesNewRoman"/>
+          <w:sz w:val="26"/>
+          <w:szCs w:val="26"/>
+        </w:rPr>
+        <w:t xml:space="preserve">: </w:t>
+      </w:r>
+      <w:r>
+        <w:rPr>
+          <w:rFonts w:ascii="Courier New" w:eastAsia="TimesNewRoman" w:hAnsi="Courier New" w:cs="Courier New"/>
+          <w:sz w:val="26"/>
+          <w:szCs w:val="26"/>
+          <w:lang w:val="en-US"/>
+        </w:rPr>
+        <w:t>sudo apt</w:t>
+      </w:r>
+      <w:r>
+        <w:rPr>
+          <w:rFonts w:ascii="Courier New" w:eastAsia="TimesNewRoman" w:hAnsi="Courier New" w:cs="Courier New"/>
+          <w:sz w:val="26"/>
+          <w:szCs w:val="26"/>
+        </w:rPr>
+        <w:t>-</w:t>
+      </w:r>
+      <w:r>
+        <w:rPr>
+          <w:rFonts w:ascii="Courier New" w:eastAsia="TimesNewRoman" w:hAnsi="Courier New" w:cs="Courier New"/>
+          <w:sz w:val="26"/>
+          <w:szCs w:val="26"/>
+          <w:lang w:val="en-US"/>
+        </w:rPr>
+        <w:t>get</w:t>
+      </w:r>
+      <w:r>
+        <w:rPr>
+          <w:rFonts w:ascii="Courier New" w:eastAsia="TimesNewRoman" w:hAnsi="Courier New" w:cs="Courier New"/>
+          <w:sz w:val="26"/>
+          <w:szCs w:val="26"/>
+        </w:rPr>
         <w:t xml:space="preserve"> </w:t>
       </w:r>
-      <w:proofErr w:type="spellStart"/>
-      <w:r>
-        <w:rPr>
-          <w:rFonts w:eastAsia="TimesNewRoman"/>
-          <w:sz w:val="26"/>
-          <w:szCs w:val="26"/>
+      <w:r>
+        <w:rPr>
+          <w:rFonts w:ascii="Courier New" w:eastAsia="TimesNewRoman" w:hAnsi="Courier New" w:cs="Courier New"/>
+          <w:sz w:val="26"/>
+          <w:szCs w:val="26"/>
+          <w:lang w:val="en-US"/>
+        </w:rPr>
+        <w:t>install</w:t>
+      </w:r>
+      <w:r>
+        <w:rPr>
+          <w:rFonts w:ascii="Courier New" w:eastAsia="TimesNewRoman" w:hAnsi="Courier New" w:cs="Courier New"/>
+          <w:sz w:val="26"/>
+          <w:szCs w:val="26"/>
+        </w:rPr>
+        <w:t xml:space="preserve"> </w:t>
+      </w:r>
+      <w:r>
+        <w:rPr>
+          <w:rFonts w:ascii="Courier New" w:eastAsia="TimesNewRoman" w:hAnsi="Courier New" w:cs="Courier New"/>
+          <w:sz w:val="26"/>
+          <w:szCs w:val="26"/>
+          <w:lang w:val="en-US"/>
         </w:rPr>
         <w:t>zenity</w:t>
       </w:r>
-      <w:proofErr w:type="spellEnd"/>
-      <w:r>
-        <w:rPr>
-          <w:rFonts w:eastAsia="TimesNewRoman"/>
-          <w:sz w:val="26"/>
-          <w:szCs w:val="26"/>
-        </w:rPr>
-        <w:t xml:space="preserve"> можно произвести следующей командой</w:t>
-      </w:r>
-      <w:r>
-        <w:rPr>
-          <w:rFonts w:eastAsia="TimesNewRoman"/>
-          <w:sz w:val="26"/>
-          <w:szCs w:val="26"/>
-        </w:rPr>
-        <w:t xml:space="preserve">: </w:t>
-      </w:r>
-      <w:proofErr w:type="spellStart"/>
-      <w:r>
-        <w:rPr>
-          <w:rFonts w:ascii="Courier New" w:eastAsia="TimesNewRoman" w:hAnsi="Courier New" w:cs="Courier New"/>
-          <w:sz w:val="26"/>
-          <w:szCs w:val="26"/>
-          <w:lang w:val="en-US"/>
-        </w:rPr>
-        <w:t>sudo</w:t>
-      </w:r>
-      <w:proofErr w:type="spellEnd"/>
-      <w:r>
-        <w:rPr>
-          <w:rFonts w:ascii="Courier New" w:eastAsia="TimesNewRoman" w:hAnsi="Courier New" w:cs="Courier New"/>
-          <w:sz w:val="26"/>
-          <w:szCs w:val="26"/>
-          <w:lang w:val="en-US"/>
-        </w:rPr>
-        <w:t> apt</w:t>
-      </w:r>
-      <w:r>
-        <w:rPr>
-          <w:rFonts w:ascii="Courier New" w:eastAsia="TimesNewRoman" w:hAnsi="Courier New" w:cs="Courier New"/>
-          <w:sz w:val="26"/>
-          <w:szCs w:val="26"/>
-        </w:rPr>
-        <w:t>-</w:t>
-      </w:r>
-      <w:r>
-        <w:rPr>
-          <w:rFonts w:ascii="Courier New" w:eastAsia="TimesNewRoman" w:hAnsi="Courier New" w:cs="Courier New"/>
-          <w:sz w:val="26"/>
-          <w:szCs w:val="26"/>
-          <w:lang w:val="en-US"/>
-        </w:rPr>
-        <w:t>get</w:t>
-      </w:r>
-      <w:r>
-        <w:rPr>
-          <w:rFonts w:ascii="Courier New" w:eastAsia="TimesNewRoman" w:hAnsi="Courier New" w:cs="Courier New"/>
-          <w:sz w:val="26"/>
-          <w:szCs w:val="26"/>
-        </w:rPr>
-        <w:t xml:space="preserve"> </w:t>
-      </w:r>
-      <w:r>
-        <w:rPr>
-          <w:rFonts w:ascii="Courier New" w:eastAsia="TimesNewRoman" w:hAnsi="Courier New" w:cs="Courier New"/>
-          <w:sz w:val="26"/>
-          <w:szCs w:val="26"/>
-          <w:lang w:val="en-US"/>
-        </w:rPr>
-        <w:t>install</w:t>
-      </w:r>
-      <w:r>
-        <w:rPr>
-          <w:rFonts w:ascii="Courier New" w:eastAsia="TimesNewRoman" w:hAnsi="Courier New" w:cs="Courier New"/>
-          <w:sz w:val="26"/>
-          <w:szCs w:val="26"/>
-        </w:rPr>
-        <w:t xml:space="preserve"> </w:t>
-      </w:r>
-      <w:proofErr w:type="spellStart"/>
-      <w:r>
-        <w:rPr>
-          <w:rFonts w:ascii="Courier New" w:eastAsia="TimesNewRoman" w:hAnsi="Courier New" w:cs="Courier New"/>
-          <w:sz w:val="26"/>
-          <w:szCs w:val="26"/>
-          <w:lang w:val="en-US"/>
-        </w:rPr>
-        <w:t>zenity</w:t>
-      </w:r>
-      <w:proofErr w:type="spellEnd"/>
       <w:r>
         <w:rPr>
           <w:rFonts w:eastAsia="TimesNewRoman"/>
@@ -1711,18 +1344,8 @@
           <w:sz w:val="26"/>
           <w:szCs w:val="26"/>
         </w:rPr>
-        <w:t xml:space="preserve">выполнить команду </w:t>
-      </w:r>
-      <w:proofErr w:type="spellStart"/>
-      <w:r>
-        <w:rPr>
-          <w:rFonts w:eastAsia="TimesNewRoman"/>
-          <w:sz w:val="26"/>
-          <w:szCs w:val="26"/>
-        </w:rPr>
-        <w:t>zenity</w:t>
-      </w:r>
-      <w:proofErr w:type="spellEnd"/>
+        <w:t>выполнить команду zenity</w:t>
+      </w:r>
       <w:r>
         <w:rPr>
           <w:rFonts w:eastAsia="TimesNewRoman"/>
@@ -1783,7 +1406,6 @@
         </w:rPr>
         <w:t xml:space="preserve"> </w:t>
       </w:r>
-      <w:proofErr w:type="spellStart"/>
       <w:r>
         <w:rPr>
           <w:rFonts w:ascii="Courier New" w:eastAsia="TimesNewRoman" w:hAnsi="Courier New" w:cs="Courier New"/>
@@ -1793,7 +1415,6 @@
         </w:rPr>
         <w:t>zenity</w:t>
       </w:r>
-      <w:proofErr w:type="spellEnd"/>
       <w:r>
         <w:rPr>
           <w:rFonts w:ascii="Courier New" w:eastAsia="TimesNewRoman" w:hAnsi="Courier New" w:cs="Courier New"/>
@@ -2091,7 +1712,6 @@
         </w:rPr>
         <w:t xml:space="preserve">Пример программы, созданной при помощи </w:t>
       </w:r>
-      <w:proofErr w:type="spellStart"/>
       <w:r>
         <w:rPr>
           <w:rFonts w:eastAsia="TimesNewRoman"/>
@@ -2102,7 +1722,6 @@
         </w:rPr>
         <w:t>zenity</w:t>
       </w:r>
-      <w:proofErr w:type="spellEnd"/>
     </w:p>
     <w:p>
       <w:pPr>
@@ -2206,7 +1825,6 @@
         </w:rPr>
         <w:t xml:space="preserve">, используя </w:t>
       </w:r>
-      <w:proofErr w:type="spellStart"/>
       <w:r>
         <w:rPr>
           <w:rFonts w:eastAsia="TimesNewRoman"/>
@@ -2217,7 +1835,6 @@
         </w:rPr>
         <w:t>zenity</w:t>
       </w:r>
-      <w:proofErr w:type="spellEnd"/>
       <w:r>
         <w:rPr>
           <w:rFonts w:eastAsia="TimesNewRoman"/>
@@ -2270,7 +1887,23 @@
           <w:sz w:val="26"/>
           <w:szCs w:val="26"/>
         </w:rPr>
-        <w:t>Концепция лабораторных работ по децентрализованным системам</w:t>
+        <w:t xml:space="preserve">Концепция </w:t>
+      </w:r>
+      <w:r>
+        <w:rPr>
+          <w:b/>
+          <w:sz w:val="26"/>
+          <w:szCs w:val="26"/>
+        </w:rPr>
+        <w:t>практикума</w:t>
+      </w:r>
+      <w:r>
+        <w:rPr>
+          <w:b/>
+          <w:sz w:val="26"/>
+          <w:szCs w:val="26"/>
+        </w:rPr>
+        <w:t xml:space="preserve"> по децентрализованным системам</w:t>
       </w:r>
     </w:p>
     <w:p>
@@ -2298,87 +1931,15 @@
           <w:sz w:val="26"/>
           <w:szCs w:val="26"/>
         </w:rPr>
-        <w:t xml:space="preserve">децентрализованные системы контроля версий (ДСКВ или DVCS – </w:t>
-      </w:r>
-      <w:proofErr w:type="spellStart"/>
-      <w:r>
-        <w:rPr>
-          <w:rFonts w:eastAsia="TimesNewRoman"/>
-          <w:sz w:val="26"/>
-          <w:szCs w:val="26"/>
-        </w:rPr>
-        <w:t>Dist</w:t>
-      </w:r>
-      <w:r>
-        <w:rPr>
-          <w:rFonts w:eastAsia="TimesNewRoman"/>
-          <w:sz w:val="26"/>
-          <w:szCs w:val="26"/>
-        </w:rPr>
-        <w:t>ributed</w:t>
-      </w:r>
-      <w:proofErr w:type="spellEnd"/>
-      <w:r>
-        <w:rPr>
-          <w:rFonts w:eastAsia="TimesNewRoman"/>
-          <w:sz w:val="26"/>
-          <w:szCs w:val="26"/>
-        </w:rPr>
-        <w:t xml:space="preserve"> </w:t>
-      </w:r>
-      <w:proofErr w:type="spellStart"/>
-      <w:r>
-        <w:rPr>
-          <w:rFonts w:eastAsia="TimesNewRoman"/>
-          <w:sz w:val="26"/>
-          <w:szCs w:val="26"/>
-        </w:rPr>
-        <w:t>Version</w:t>
-      </w:r>
-      <w:proofErr w:type="spellEnd"/>
-      <w:r>
-        <w:rPr>
-          <w:rFonts w:eastAsia="TimesNewRoman"/>
-          <w:sz w:val="26"/>
-          <w:szCs w:val="26"/>
-        </w:rPr>
-        <w:t xml:space="preserve"> </w:t>
-      </w:r>
-      <w:proofErr w:type="spellStart"/>
-      <w:r>
-        <w:rPr>
-          <w:rFonts w:eastAsia="TimesNewRoman"/>
-          <w:sz w:val="26"/>
-          <w:szCs w:val="26"/>
-        </w:rPr>
-        <w:t>Control</w:t>
-      </w:r>
-      <w:proofErr w:type="spellEnd"/>
-      <w:r>
-        <w:rPr>
-          <w:rFonts w:eastAsia="TimesNewRoman"/>
-          <w:sz w:val="26"/>
-          <w:szCs w:val="26"/>
-        </w:rPr>
-        <w:t xml:space="preserve"> </w:t>
-      </w:r>
-      <w:proofErr w:type="spellStart"/>
-      <w:r>
-        <w:rPr>
-          <w:rFonts w:eastAsia="TimesNewRoman"/>
-          <w:sz w:val="26"/>
-          <w:szCs w:val="26"/>
-        </w:rPr>
-        <w:t>System</w:t>
-      </w:r>
-      <w:proofErr w:type="spellEnd"/>
-      <w:r>
-        <w:rPr>
-          <w:rFonts w:eastAsia="TimesNewRoman"/>
-          <w:sz w:val="26"/>
-          <w:szCs w:val="26"/>
-        </w:rPr>
-        <w:t>). Они были сделаны для того, ч</w:t>
+        <w:t>децентрализованные системы контроля версий (ДСКВ или DVCS – Dist</w:t>
+      </w:r>
+      <w:r>
+        <w:rPr>
+          <w:rFonts w:eastAsia="TimesNewRoman"/>
+          <w:sz w:val="26"/>
+          <w:szCs w:val="26"/>
+        </w:rPr>
+        <w:t>ributed Version Control System). Они были сделаны для того, ч</w:t>
       </w:r>
       <w:r>
         <w:rPr>
@@ -2452,23 +2013,13 @@
         </w:rPr>
         <w:t>G</w:t>
       </w:r>
-      <w:proofErr w:type="spellStart"/>
-      <w:r>
-        <w:rPr>
-          <w:rFonts w:eastAsia="TimesNewRoman"/>
-          <w:sz w:val="26"/>
-          <w:szCs w:val="26"/>
-        </w:rPr>
-        <w:t>it</w:t>
-      </w:r>
-      <w:proofErr w:type="spellEnd"/>
-      <w:r>
-        <w:rPr>
-          <w:rFonts w:eastAsia="TimesNewRoman"/>
-          <w:sz w:val="26"/>
-          <w:szCs w:val="26"/>
-        </w:rPr>
-        <w:t>;</w:t>
+      <w:r>
+        <w:rPr>
+          <w:rFonts w:eastAsia="TimesNewRoman"/>
+          <w:sz w:val="26"/>
+          <w:szCs w:val="26"/>
+        </w:rPr>
+        <w:t>it;</w:t>
       </w:r>
     </w:p>
     <w:p>
@@ -2500,23 +2051,13 @@
         </w:rPr>
         <w:t xml:space="preserve"> </w:t>
       </w:r>
-      <w:proofErr w:type="spellStart"/>
-      <w:r>
-        <w:rPr>
-          <w:rFonts w:eastAsia="TimesNewRoman"/>
-          <w:sz w:val="26"/>
-          <w:szCs w:val="26"/>
-        </w:rPr>
-        <w:t>Mercurial</w:t>
-      </w:r>
-      <w:proofErr w:type="spellEnd"/>
-      <w:r>
-        <w:rPr>
-          <w:rFonts w:eastAsia="TimesNewRoman"/>
-          <w:sz w:val="26"/>
-          <w:szCs w:val="26"/>
-        </w:rPr>
-        <w:t>;</w:t>
+      <w:r>
+        <w:rPr>
+          <w:rFonts w:eastAsia="TimesNewRoman"/>
+          <w:sz w:val="26"/>
+          <w:szCs w:val="26"/>
+        </w:rPr>
+        <w:t>Mercurial;</w:t>
       </w:r>
     </w:p>
     <w:p>
@@ -2548,23 +2089,13 @@
         </w:rPr>
         <w:t xml:space="preserve"> </w:t>
       </w:r>
-      <w:proofErr w:type="spellStart"/>
-      <w:r>
-        <w:rPr>
-          <w:rFonts w:eastAsia="TimesNewRoman"/>
-          <w:sz w:val="26"/>
-          <w:szCs w:val="26"/>
-        </w:rPr>
-        <w:t>Darcs</w:t>
-      </w:r>
-      <w:proofErr w:type="spellEnd"/>
-      <w:r>
-        <w:rPr>
-          <w:rFonts w:eastAsia="TimesNewRoman"/>
-          <w:sz w:val="26"/>
-          <w:szCs w:val="26"/>
-        </w:rPr>
-        <w:t>;</w:t>
+      <w:r>
+        <w:rPr>
+          <w:rFonts w:eastAsia="TimesNewRoman"/>
+          <w:sz w:val="26"/>
+          <w:szCs w:val="26"/>
+        </w:rPr>
+        <w:t>Darcs;</w:t>
       </w:r>
     </w:p>
     <w:p>
@@ -2596,23 +2127,13 @@
         </w:rPr>
         <w:t xml:space="preserve"> </w:t>
       </w:r>
-      <w:proofErr w:type="spellStart"/>
-      <w:r>
-        <w:rPr>
-          <w:rFonts w:eastAsia="TimesNewRoman"/>
-          <w:sz w:val="26"/>
-          <w:szCs w:val="26"/>
-        </w:rPr>
-        <w:t>Bazaar</w:t>
-      </w:r>
-      <w:proofErr w:type="spellEnd"/>
-      <w:r>
-        <w:rPr>
-          <w:rFonts w:eastAsia="TimesNewRoman"/>
-          <w:sz w:val="26"/>
-          <w:szCs w:val="26"/>
-        </w:rPr>
-        <w:t>.</w:t>
+      <w:r>
+        <w:rPr>
+          <w:rFonts w:eastAsia="TimesNewRoman"/>
+          <w:sz w:val="26"/>
+          <w:szCs w:val="26"/>
+        </w:rPr>
+        <w:t>Bazaar.</w:t>
       </w:r>
     </w:p>
     <w:p>
@@ -3249,27 +2770,7 @@
           <w:sz w:val="26"/>
           <w:szCs w:val="26"/>
         </w:rPr>
-        <w:t xml:space="preserve">та система является заменой для более ранних систем вроде </w:t>
-      </w:r>
-      <w:proofErr w:type="spellStart"/>
-      <w:r>
-        <w:rPr>
-          <w:rFonts w:eastAsia="TimesNewRoman"/>
-          <w:color w:val="000000"/>
-          <w:sz w:val="26"/>
-          <w:szCs w:val="26"/>
-        </w:rPr>
-        <w:t>Subversion</w:t>
-      </w:r>
-      <w:proofErr w:type="spellEnd"/>
-      <w:r>
-        <w:rPr>
-          <w:rFonts w:eastAsia="TimesNewRoman"/>
-          <w:color w:val="000000"/>
-          <w:sz w:val="26"/>
-          <w:szCs w:val="26"/>
-        </w:rPr>
-        <w:t>.</w:t>
+        <w:t>та система является заменой для более ранних систем вроде Subversion.</w:t>
       </w:r>
     </w:p>
     <w:p>
@@ -3283,7 +2784,6 @@
           <w:szCs w:val="26"/>
         </w:rPr>
       </w:pPr>
-      <w:proofErr w:type="spellStart"/>
       <w:r>
         <w:rPr>
           <w:rFonts w:eastAsia="TimesNewRoman"/>
@@ -3292,7 +2792,6 @@
         </w:rPr>
         <w:t>Mercurial</w:t>
       </w:r>
-      <w:proofErr w:type="spellEnd"/>
       <w:r>
         <w:rPr>
           <w:rFonts w:eastAsia="TimesNewRoman"/>
@@ -3324,27 +2823,7 @@
           <w:sz w:val="26"/>
           <w:szCs w:val="26"/>
         </w:rPr>
-        <w:t xml:space="preserve">кроссплатформенная распределенная система контроля версий с открытым кодом, разработанная для эффективной работы с очень большими </w:t>
-      </w:r>
-      <w:proofErr w:type="spellStart"/>
-      <w:r>
-        <w:rPr>
-          <w:rFonts w:eastAsia="TimesNewRoman"/>
-          <w:color w:val="000000"/>
-          <w:sz w:val="26"/>
-          <w:szCs w:val="26"/>
-        </w:rPr>
-        <w:t>репозиториями</w:t>
-      </w:r>
-      <w:proofErr w:type="spellEnd"/>
-      <w:r>
-        <w:rPr>
-          <w:rFonts w:eastAsia="TimesNewRoman"/>
-          <w:color w:val="000000"/>
-          <w:sz w:val="26"/>
-          <w:szCs w:val="26"/>
-        </w:rPr>
-        <w:t>. У нее два основных назначения:</w:t>
+        <w:t>кроссплатформенная распределенная система контроля версий с открытым кодом, разработанная для эффективной работы с очень большими репозиториями. У нее два основных назначения:</w:t>
       </w:r>
     </w:p>
     <w:p>
@@ -3458,41 +2937,13 @@
           <w:szCs w:val="26"/>
         </w:rPr>
       </w:pPr>
-      <w:proofErr w:type="spellStart"/>
-      <w:r>
-        <w:rPr>
-          <w:rFonts w:eastAsia="TimesNewRoman"/>
-          <w:sz w:val="26"/>
-          <w:szCs w:val="26"/>
-        </w:rPr>
-        <w:t>Mercurial</w:t>
-      </w:r>
-      <w:proofErr w:type="spellEnd"/>
-      <w:r>
-        <w:rPr>
-          <w:rFonts w:eastAsia="TimesNewRoman"/>
-          <w:sz w:val="26"/>
-          <w:szCs w:val="26"/>
-        </w:rPr>
-        <w:t xml:space="preserve"> разделяет момент внесения кода в </w:t>
-      </w:r>
-      <w:proofErr w:type="spellStart"/>
-      <w:r>
-        <w:rPr>
-          <w:rFonts w:eastAsia="TimesNewRoman"/>
-          <w:sz w:val="26"/>
-          <w:szCs w:val="26"/>
-        </w:rPr>
-        <w:t>репозиторий</w:t>
-      </w:r>
-      <w:proofErr w:type="spellEnd"/>
-      <w:r>
-        <w:rPr>
-          <w:rFonts w:eastAsia="TimesNewRoman"/>
-          <w:sz w:val="26"/>
-          <w:szCs w:val="26"/>
-        </w:rPr>
-        <w:t xml:space="preserve"> и момент получения этого кода всеми остальными. И это означает, что вы можете</w:t>
+      <w:r>
+        <w:rPr>
+          <w:rFonts w:eastAsia="TimesNewRoman"/>
+          <w:sz w:val="26"/>
+          <w:szCs w:val="26"/>
+        </w:rPr>
+        <w:t>Mercurial разделяет момент внесения кода в репозиторий и момент получения этого кода всеми остальными. И это означает, что вы можете</w:t>
       </w:r>
       <w:r>
         <w:rPr>
@@ -3516,79 +2967,15 @@
           <w:sz w:val="26"/>
           <w:szCs w:val="26"/>
         </w:rPr>
-        <w:t xml:space="preserve">командами </w:t>
-      </w:r>
-      <w:proofErr w:type="spellStart"/>
-      <w:r>
-        <w:rPr>
-          <w:rFonts w:eastAsia="TimesNewRoman"/>
-          <w:sz w:val="26"/>
-          <w:szCs w:val="26"/>
-        </w:rPr>
-        <w:t>hg</w:t>
-      </w:r>
-      <w:proofErr w:type="spellEnd"/>
-      <w:r>
-        <w:rPr>
-          <w:rFonts w:eastAsia="TimesNewRoman"/>
-          <w:sz w:val="26"/>
-          <w:szCs w:val="26"/>
-        </w:rPr>
-        <w:t xml:space="preserve"> </w:t>
-      </w:r>
-      <w:proofErr w:type="spellStart"/>
-      <w:r>
-        <w:rPr>
-          <w:rFonts w:eastAsia="TimesNewRoman"/>
-          <w:sz w:val="26"/>
-          <w:szCs w:val="26"/>
-        </w:rPr>
-        <w:t>com</w:t>
-      </w:r>
-      <w:proofErr w:type="spellEnd"/>
-      <w:r>
-        <w:rPr>
-          <w:rFonts w:eastAsia="TimesNewRoman"/>
-          <w:sz w:val="26"/>
-          <w:szCs w:val="26"/>
-        </w:rPr>
-        <w:t xml:space="preserve"> или </w:t>
-      </w:r>
-      <w:proofErr w:type="spellStart"/>
-      <w:r>
-        <w:rPr>
-          <w:rFonts w:eastAsia="TimesNewRoman"/>
-          <w:sz w:val="26"/>
-          <w:szCs w:val="26"/>
-        </w:rPr>
-        <w:t>hg</w:t>
-      </w:r>
-      <w:proofErr w:type="spellEnd"/>
-      <w:r>
-        <w:rPr>
-          <w:rFonts w:eastAsia="TimesNewRoman"/>
-          <w:sz w:val="26"/>
-          <w:szCs w:val="26"/>
-        </w:rPr>
-        <w:t xml:space="preserve"> </w:t>
-      </w:r>
-      <w:proofErr w:type="spellStart"/>
-      <w:r>
-        <w:rPr>
-          <w:rFonts w:eastAsia="TimesNewRoman"/>
-          <w:sz w:val="26"/>
-          <w:szCs w:val="26"/>
-        </w:rPr>
-        <w:t>commit</w:t>
-      </w:r>
-      <w:proofErr w:type="spellEnd"/>
-      <w:r>
-        <w:rPr>
-          <w:rFonts w:eastAsia="TimesNewRoman"/>
-          <w:sz w:val="26"/>
-          <w:szCs w:val="26"/>
-        </w:rPr>
-        <w:t xml:space="preserve">), но все остальные не получат ваши изменения. Когда у вас накопятся изменения, которые вас устраивают, вы </w:t>
+        <w:t xml:space="preserve">командами hg com или </w:t>
+      </w:r>
+      <w:r>
+        <w:rPr>
+          <w:rFonts w:eastAsia="TimesNewRoman"/>
+          <w:sz w:val="26"/>
+          <w:szCs w:val="26"/>
+        </w:rPr>
+        <w:t xml:space="preserve">hg commit), но все остальные не получат ваши изменения. Когда у вас накопятся изменения, которые вас устраивают, вы </w:t>
       </w:r>
       <w:r>
         <w:rPr>
@@ -3604,54 +2991,8 @@
           <w:sz w:val="26"/>
           <w:szCs w:val="26"/>
         </w:rPr>
-        <w:t xml:space="preserve"> (</w:t>
-      </w:r>
-      <w:proofErr w:type="spellStart"/>
-      <w:r>
-        <w:rPr>
-          <w:rFonts w:eastAsia="TimesNewRoman"/>
-          <w:sz w:val="26"/>
-          <w:szCs w:val="26"/>
-        </w:rPr>
-        <w:t>hg</w:t>
-      </w:r>
-      <w:proofErr w:type="spellEnd"/>
-      <w:r>
-        <w:rPr>
-          <w:rFonts w:eastAsia="TimesNewRoman"/>
-          <w:sz w:val="26"/>
-          <w:szCs w:val="26"/>
-        </w:rPr>
-        <w:t xml:space="preserve"> </w:t>
-      </w:r>
-      <w:proofErr w:type="spellStart"/>
-      <w:r>
-        <w:rPr>
-          <w:rFonts w:eastAsia="TimesNewRoman"/>
-          <w:sz w:val="26"/>
-          <w:szCs w:val="26"/>
-        </w:rPr>
-        <w:t>push</w:t>
-      </w:r>
-      <w:proofErr w:type="spellEnd"/>
-      <w:r>
-        <w:rPr>
-          <w:rFonts w:eastAsia="TimesNewRoman"/>
-          <w:sz w:val="26"/>
-          <w:szCs w:val="26"/>
-        </w:rPr>
-        <w:t xml:space="preserve">) их в главный </w:t>
-      </w:r>
-      <w:proofErr w:type="spellStart"/>
-      <w:r>
-        <w:rPr>
-          <w:rFonts w:eastAsia="TimesNewRoman"/>
-          <w:sz w:val="26"/>
-          <w:szCs w:val="26"/>
-        </w:rPr>
-        <w:t>репозиторий</w:t>
-      </w:r>
-      <w:proofErr w:type="spellEnd"/>
+        <w:t xml:space="preserve"> (hg push) их в главный репозиторий</w:t>
+      </w:r>
       <w:r>
         <w:rPr>
           <w:rFonts w:eastAsia="TimesNewRoman"/>
@@ -3686,43 +3027,7 @@
           <w:sz w:val="26"/>
           <w:szCs w:val="26"/>
         </w:rPr>
-        <w:t xml:space="preserve">В </w:t>
-      </w:r>
-      <w:proofErr w:type="spellStart"/>
-      <w:r>
-        <w:rPr>
-          <w:rFonts w:eastAsia="TimesNewRoman"/>
-          <w:sz w:val="26"/>
-          <w:szCs w:val="26"/>
-        </w:rPr>
-        <w:t>Subversion</w:t>
-      </w:r>
-      <w:proofErr w:type="spellEnd"/>
-      <w:r>
-        <w:rPr>
-          <w:rFonts w:eastAsia="TimesNewRoman"/>
-          <w:sz w:val="26"/>
-          <w:szCs w:val="26"/>
-        </w:rPr>
-        <w:t xml:space="preserve"> мыслят ревизиями. Ревизия — это то, как выглядит вся файловая система в определенный момент времени. В </w:t>
-      </w:r>
-      <w:proofErr w:type="spellStart"/>
-      <w:r>
-        <w:rPr>
-          <w:rFonts w:eastAsia="TimesNewRoman"/>
-          <w:sz w:val="26"/>
-          <w:szCs w:val="26"/>
-        </w:rPr>
-        <w:t>Mercurial</w:t>
-      </w:r>
-      <w:proofErr w:type="spellEnd"/>
-      <w:r>
-        <w:rPr>
-          <w:rFonts w:eastAsia="TimesNewRoman"/>
-          <w:sz w:val="26"/>
-          <w:szCs w:val="26"/>
-        </w:rPr>
-        <w:t xml:space="preserve"> вы мыслите наборами изменений </w:t>
+        <w:t xml:space="preserve">В Subversion мыслят ревизиями. Ревизия — это то, как выглядит вся файловая система в определенный момент времени. В Mercurial вы мыслите наборами изменений </w:t>
       </w:r>
       <w:r>
         <w:rPr>
@@ -3731,61 +3036,7 @@
           <w:szCs w:val="26"/>
         </w:rPr>
         <w:lastRenderedPageBreak/>
-        <w:t>(</w:t>
-      </w:r>
-      <w:proofErr w:type="spellStart"/>
-      <w:r>
-        <w:rPr>
-          <w:rFonts w:eastAsia="TimesNewRoman"/>
-          <w:sz w:val="26"/>
-          <w:szCs w:val="26"/>
-        </w:rPr>
-        <w:t>changesets</w:t>
-      </w:r>
-      <w:proofErr w:type="spellEnd"/>
-      <w:r>
-        <w:rPr>
-          <w:rFonts w:eastAsia="TimesNewRoman"/>
-          <w:sz w:val="26"/>
-          <w:szCs w:val="26"/>
-        </w:rPr>
-        <w:t xml:space="preserve">). Набор изменений — это четкий список изменений между двумя соседними ревизиями. </w:t>
-      </w:r>
-      <w:proofErr w:type="spellStart"/>
-      <w:r>
-        <w:rPr>
-          <w:rFonts w:eastAsia="TimesNewRoman"/>
-          <w:sz w:val="26"/>
-          <w:szCs w:val="26"/>
-        </w:rPr>
-        <w:t>Subversion</w:t>
-      </w:r>
-      <w:proofErr w:type="spellEnd"/>
-      <w:r>
-        <w:rPr>
-          <w:rFonts w:eastAsia="TimesNewRoman"/>
-          <w:sz w:val="26"/>
-          <w:szCs w:val="26"/>
-        </w:rPr>
-        <w:t xml:space="preserve">, по сути, система контроля изменений для файлов, а в </w:t>
-      </w:r>
-      <w:proofErr w:type="spellStart"/>
-      <w:r>
-        <w:rPr>
-          <w:rFonts w:eastAsia="TimesNewRoman"/>
-          <w:sz w:val="26"/>
-          <w:szCs w:val="26"/>
-        </w:rPr>
-        <w:t>Mercurial</w:t>
-      </w:r>
-      <w:proofErr w:type="spellEnd"/>
-      <w:r>
-        <w:rPr>
-          <w:rFonts w:eastAsia="TimesNewRoman"/>
-          <w:sz w:val="26"/>
-          <w:szCs w:val="26"/>
-        </w:rPr>
-        <w:t xml:space="preserve"> контроль изменений применяется ко всему каталогу, включая все подкаталоги.</w:t>
+        <w:t>(changesets). Набор изменений — это четкий список изменений между двумя соседними ревизиями. Subversion, по сути, система контроля изменений для файлов, а в Mercurial контроль изменений применяется ко всему каталогу, включая все подкаталоги.</w:t>
       </w:r>
     </w:p>
     <w:p>
@@ -3805,115 +3056,7 @@
           <w:sz w:val="26"/>
           <w:szCs w:val="26"/>
         </w:rPr>
-        <w:t xml:space="preserve">Большинство людей работают с </w:t>
-      </w:r>
-      <w:proofErr w:type="spellStart"/>
-      <w:r>
-        <w:rPr>
-          <w:rFonts w:eastAsia="TimesNewRoman"/>
-          <w:sz w:val="26"/>
-          <w:szCs w:val="26"/>
-        </w:rPr>
-        <w:t>Mercurial</w:t>
-      </w:r>
-      <w:proofErr w:type="spellEnd"/>
-      <w:r>
-        <w:rPr>
-          <w:rFonts w:eastAsia="TimesNewRoman"/>
-          <w:sz w:val="26"/>
-          <w:szCs w:val="26"/>
-        </w:rPr>
-        <w:t xml:space="preserve"> через интерфейс командной строки. Так можно работать в </w:t>
-      </w:r>
-      <w:proofErr w:type="spellStart"/>
-      <w:r>
-        <w:rPr>
-          <w:rFonts w:eastAsia="TimesNewRoman"/>
-          <w:sz w:val="26"/>
-          <w:szCs w:val="26"/>
-        </w:rPr>
-        <w:t>Windows</w:t>
-      </w:r>
-      <w:proofErr w:type="spellEnd"/>
-      <w:r>
-        <w:rPr>
-          <w:rFonts w:eastAsia="TimesNewRoman"/>
-          <w:sz w:val="26"/>
-          <w:szCs w:val="26"/>
-        </w:rPr>
-        <w:t xml:space="preserve">, </w:t>
-      </w:r>
-      <w:proofErr w:type="spellStart"/>
-      <w:r>
-        <w:rPr>
-          <w:rFonts w:eastAsia="TimesNewRoman"/>
-          <w:sz w:val="26"/>
-          <w:szCs w:val="26"/>
-        </w:rPr>
-        <w:t>Unix</w:t>
-      </w:r>
-      <w:proofErr w:type="spellEnd"/>
-      <w:r>
-        <w:rPr>
-          <w:rFonts w:eastAsia="TimesNewRoman"/>
-          <w:sz w:val="26"/>
-          <w:szCs w:val="26"/>
-        </w:rPr>
-        <w:t xml:space="preserve">, и </w:t>
-      </w:r>
-      <w:proofErr w:type="spellStart"/>
-      <w:r>
-        <w:rPr>
-          <w:rFonts w:eastAsia="TimesNewRoman"/>
-          <w:sz w:val="26"/>
-          <w:szCs w:val="26"/>
-        </w:rPr>
-        <w:t>Mac</w:t>
-      </w:r>
-      <w:proofErr w:type="spellEnd"/>
-      <w:r>
-        <w:rPr>
-          <w:rFonts w:eastAsia="TimesNewRoman"/>
-          <w:sz w:val="26"/>
-          <w:szCs w:val="26"/>
-        </w:rPr>
-        <w:t xml:space="preserve">. Команда для </w:t>
-      </w:r>
-      <w:proofErr w:type="spellStart"/>
-      <w:r>
-        <w:rPr>
-          <w:rFonts w:eastAsia="TimesNewRoman"/>
-          <w:sz w:val="26"/>
-          <w:szCs w:val="26"/>
-        </w:rPr>
-        <w:t>Mercurial</w:t>
-      </w:r>
-      <w:proofErr w:type="spellEnd"/>
-      <w:r>
-        <w:rPr>
-          <w:rFonts w:eastAsia="TimesNewRoman"/>
-          <w:sz w:val="26"/>
-          <w:szCs w:val="26"/>
-        </w:rPr>
-        <w:t xml:space="preserve"> — это </w:t>
-      </w:r>
-      <w:proofErr w:type="spellStart"/>
-      <w:r>
-        <w:rPr>
-          <w:rFonts w:eastAsia="TimesNewRoman"/>
-          <w:sz w:val="26"/>
-          <w:szCs w:val="26"/>
-        </w:rPr>
-        <w:t>hg</w:t>
-      </w:r>
-      <w:proofErr w:type="spellEnd"/>
-      <w:r>
-        <w:rPr>
-          <w:rFonts w:eastAsia="TimesNewRoman"/>
-          <w:sz w:val="26"/>
-          <w:szCs w:val="26"/>
-        </w:rPr>
-        <w:t xml:space="preserve">. </w:t>
+        <w:t xml:space="preserve">Большинство людей работают с Mercurial через интерфейс командной строки. Так можно работать в Windows, Unix, и Mac. Команда для Mercurial — это hg. </w:t>
       </w:r>
     </w:p>
     <w:p>
@@ -3935,7 +3078,6 @@
         </w:rPr>
         <w:t xml:space="preserve">В качестве языка программирования для второй лабораторной работы был выбран </w:t>
       </w:r>
-      <w:proofErr w:type="spellStart"/>
       <w:r>
         <w:rPr>
           <w:rFonts w:eastAsia="TimesNewRoman"/>
@@ -3945,7 +3087,6 @@
         </w:rPr>
         <w:t>tcl</w:t>
       </w:r>
-      <w:proofErr w:type="spellEnd"/>
       <w:r>
         <w:rPr>
           <w:rFonts w:eastAsia="TimesNewRoman"/>
@@ -3970,7 +3111,6 @@
         </w:rPr>
         <w:t xml:space="preserve"> библиотека </w:t>
       </w:r>
-      <w:proofErr w:type="spellStart"/>
       <w:r>
         <w:rPr>
           <w:rFonts w:eastAsia="TimesNewRoman"/>
@@ -3980,7 +3120,6 @@
         </w:rPr>
         <w:t>tk</w:t>
       </w:r>
-      <w:proofErr w:type="spellEnd"/>
       <w:r>
         <w:rPr>
           <w:rFonts w:eastAsia="TimesNewRoman"/>
@@ -3989,77 +3128,13 @@
         </w:rPr>
         <w:t xml:space="preserve">. </w:t>
       </w:r>
-      <w:proofErr w:type="spellStart"/>
-      <w:r>
-        <w:rPr>
-          <w:rFonts w:eastAsia="TimesNewRoman"/>
-          <w:sz w:val="26"/>
-          <w:szCs w:val="26"/>
-        </w:rPr>
-        <w:t>Tcl</w:t>
-      </w:r>
-      <w:proofErr w:type="spellEnd"/>
-      <w:r>
-        <w:rPr>
-          <w:rFonts w:eastAsia="TimesNewRoman"/>
-          <w:sz w:val="26"/>
-          <w:szCs w:val="26"/>
-        </w:rPr>
-        <w:t xml:space="preserve"> (от англ. </w:t>
-      </w:r>
-      <w:proofErr w:type="spellStart"/>
-      <w:r>
-        <w:rPr>
-          <w:rFonts w:eastAsia="TimesNewRoman"/>
-          <w:sz w:val="26"/>
-          <w:szCs w:val="26"/>
-        </w:rPr>
-        <w:t>Tool</w:t>
-      </w:r>
-      <w:proofErr w:type="spellEnd"/>
-      <w:r>
-        <w:rPr>
-          <w:rFonts w:eastAsia="TimesNewRoman"/>
-          <w:sz w:val="26"/>
-          <w:szCs w:val="26"/>
-        </w:rPr>
-        <w:t xml:space="preserve"> </w:t>
-      </w:r>
-      <w:proofErr w:type="spellStart"/>
-      <w:r>
-        <w:rPr>
-          <w:rFonts w:eastAsia="TimesNewRoman"/>
-          <w:sz w:val="26"/>
-          <w:szCs w:val="26"/>
-        </w:rPr>
-        <w:t>Command</w:t>
-      </w:r>
-      <w:proofErr w:type="spellEnd"/>
-      <w:r>
-        <w:rPr>
-          <w:rFonts w:eastAsia="TimesNewRoman"/>
-          <w:sz w:val="26"/>
-          <w:szCs w:val="26"/>
-        </w:rPr>
-        <w:t xml:space="preserve"> </w:t>
-      </w:r>
-      <w:proofErr w:type="spellStart"/>
-      <w:r>
-        <w:rPr>
-          <w:rFonts w:eastAsia="TimesNewRoman"/>
-          <w:sz w:val="26"/>
-          <w:szCs w:val="26"/>
-        </w:rPr>
-        <w:t>Language</w:t>
-      </w:r>
-      <w:proofErr w:type="spellEnd"/>
-      <w:r>
-        <w:rPr>
-          <w:rFonts w:eastAsia="TimesNewRoman"/>
-          <w:sz w:val="26"/>
-          <w:szCs w:val="26"/>
-        </w:rPr>
-        <w:t xml:space="preserve"> — «командный язык инструментов») — скриптовый язык высокого уровня.</w:t>
+      <w:r>
+        <w:rPr>
+          <w:rFonts w:eastAsia="TimesNewRoman"/>
+          <w:sz w:val="26"/>
+          <w:szCs w:val="26"/>
+        </w:rPr>
+        <w:t>Tcl (от англ. Tool Command Language — «командный язык инструментов») — скриптовый язык высокого уровня.</w:t>
       </w:r>
     </w:p>
     <w:p>
@@ -4073,41 +3148,13 @@
           <w:szCs w:val="26"/>
         </w:rPr>
       </w:pPr>
-      <w:proofErr w:type="spellStart"/>
-      <w:r>
-        <w:rPr>
-          <w:rFonts w:eastAsia="TimesNewRoman"/>
-          <w:sz w:val="26"/>
-          <w:szCs w:val="26"/>
-        </w:rPr>
-        <w:t>Tk</w:t>
-      </w:r>
-      <w:proofErr w:type="spellEnd"/>
-      <w:r>
-        <w:rPr>
-          <w:rFonts w:eastAsia="TimesNewRoman"/>
-          <w:sz w:val="26"/>
-          <w:szCs w:val="26"/>
-        </w:rPr>
-        <w:t xml:space="preserve"> (от англ. </w:t>
-      </w:r>
-      <w:proofErr w:type="spellStart"/>
-      <w:r>
-        <w:rPr>
-          <w:rFonts w:eastAsia="TimesNewRoman"/>
-          <w:sz w:val="26"/>
-          <w:szCs w:val="26"/>
-        </w:rPr>
-        <w:t>Toolkit</w:t>
-      </w:r>
-      <w:proofErr w:type="spellEnd"/>
-      <w:r>
-        <w:rPr>
-          <w:rFonts w:eastAsia="TimesNewRoman"/>
-          <w:sz w:val="26"/>
-          <w:szCs w:val="26"/>
-        </w:rPr>
-        <w:t xml:space="preserve"> — «набор инструментов», «инструментарий») — кроссплатформенная библиотека базовых элементов графического интерфейса, распространяемая с открытыми исходными текстами.</w:t>
+      <w:r>
+        <w:rPr>
+          <w:rFonts w:eastAsia="TimesNewRoman"/>
+          <w:sz w:val="26"/>
+          <w:szCs w:val="26"/>
+        </w:rPr>
+        <w:t>Tk (от англ. Toolkit — «набор инструментов», «инструментарий») — кроссплатформенная библиотека базовых элементов графического интерфейса, распространяемая с открытыми исходными текстами.</w:t>
       </w:r>
     </w:p>
     <w:p>
@@ -4129,7 +3176,6 @@
         </w:rPr>
         <w:t xml:space="preserve">При помощи </w:t>
       </w:r>
-      <w:proofErr w:type="spellStart"/>
       <w:r>
         <w:rPr>
           <w:rFonts w:eastAsia="TimesNewRoman"/>
@@ -4139,7 +3185,6 @@
         </w:rPr>
         <w:t>tcl</w:t>
       </w:r>
-      <w:proofErr w:type="spellEnd"/>
       <w:r>
         <w:rPr>
           <w:rFonts w:eastAsia="TimesNewRoman"/>
@@ -4148,7 +3193,6 @@
         </w:rPr>
         <w:t xml:space="preserve"> и </w:t>
       </w:r>
-      <w:proofErr w:type="spellStart"/>
       <w:r>
         <w:rPr>
           <w:rFonts w:eastAsia="TimesNewRoman"/>
@@ -4158,7 +3202,6 @@
         </w:rPr>
         <w:t>tk</w:t>
       </w:r>
-      <w:proofErr w:type="spellEnd"/>
       <w:r>
         <w:rPr>
           <w:rFonts w:eastAsia="TimesNewRoman"/>
@@ -4167,7 +3210,6 @@
         </w:rPr>
         <w:t xml:space="preserve">, в отличие от </w:t>
       </w:r>
-      <w:proofErr w:type="spellStart"/>
       <w:r>
         <w:rPr>
           <w:rFonts w:eastAsia="TimesNewRoman"/>
@@ -4177,7 +3219,6 @@
         </w:rPr>
         <w:t>zenity</w:t>
       </w:r>
-      <w:proofErr w:type="spellEnd"/>
       <w:r>
         <w:rPr>
           <w:rFonts w:eastAsia="TimesNewRoman"/>
@@ -4328,7 +3369,6 @@
         </w:rPr>
         <w:t xml:space="preserve">Пример программы, созданной при помощи </w:t>
       </w:r>
-      <w:proofErr w:type="spellStart"/>
       <w:r>
         <w:rPr>
           <w:rFonts w:eastAsia="TimesNewRoman"/>
@@ -4339,7 +3379,6 @@
         </w:rPr>
         <w:t>tcl</w:t>
       </w:r>
-      <w:proofErr w:type="spellEnd"/>
       <w:r>
         <w:rPr>
           <w:rFonts w:eastAsia="TimesNewRoman"/>
@@ -4349,7 +3388,6 @@
         </w:rPr>
         <w:t>/</w:t>
       </w:r>
-      <w:proofErr w:type="spellStart"/>
       <w:r>
         <w:rPr>
           <w:rFonts w:eastAsia="TimesNewRoman"/>
@@ -4360,7 +3398,6 @@
         </w:rPr>
         <w:t>tk</w:t>
       </w:r>
-      <w:proofErr w:type="spellEnd"/>
     </w:p>
     <w:p>
       <w:pPr>
@@ -4471,7 +3508,6 @@
         <w:lastRenderedPageBreak/>
         <w:t xml:space="preserve">Для 3 и 4-й лабораторных работ был выбран </w:t>
       </w:r>
-      <w:proofErr w:type="spellStart"/>
       <w:r>
         <w:rPr>
           <w:rFonts w:eastAsia="TimesNewRoman"/>
@@ -4480,7 +3516,6 @@
         </w:rPr>
         <w:t>Git</w:t>
       </w:r>
-      <w:proofErr w:type="spellEnd"/>
       <w:r>
         <w:rPr>
           <w:rFonts w:eastAsia="TimesNewRoman"/>
@@ -4501,93 +3536,29 @@
           <w:szCs w:val="26"/>
         </w:rPr>
       </w:pPr>
-      <w:proofErr w:type="spellStart"/>
-      <w:r>
-        <w:rPr>
-          <w:rFonts w:eastAsia="TimesNewRoman"/>
-          <w:sz w:val="26"/>
-          <w:szCs w:val="26"/>
-        </w:rPr>
-        <w:t>Git</w:t>
-      </w:r>
-      <w:proofErr w:type="spellEnd"/>
-      <w:r>
-        <w:rPr>
-          <w:rFonts w:eastAsia="TimesNewRoman"/>
-          <w:sz w:val="26"/>
-          <w:szCs w:val="26"/>
-        </w:rPr>
-        <w:t xml:space="preserve"> </w:t>
-      </w:r>
-      <w:r>
-        <w:rPr>
-          <w:rFonts w:eastAsia="TimesNewRoman"/>
-          <w:sz w:val="26"/>
-          <w:szCs w:val="26"/>
-        </w:rPr>
-        <w:t xml:space="preserve">– распределённая система управления версиями файлов. Проект был создан </w:t>
-      </w:r>
-      <w:proofErr w:type="spellStart"/>
-      <w:r>
-        <w:rPr>
-          <w:rFonts w:eastAsia="TimesNewRoman"/>
-          <w:sz w:val="26"/>
-          <w:szCs w:val="26"/>
-        </w:rPr>
-        <w:t>Линусом</w:t>
-      </w:r>
-      <w:proofErr w:type="spellEnd"/>
-      <w:r>
-        <w:rPr>
-          <w:rFonts w:eastAsia="TimesNewRoman"/>
-          <w:sz w:val="26"/>
-          <w:szCs w:val="26"/>
-        </w:rPr>
-        <w:t xml:space="preserve"> </w:t>
-      </w:r>
-      <w:proofErr w:type="spellStart"/>
-      <w:r>
-        <w:rPr>
-          <w:rFonts w:eastAsia="TimesNewRoman"/>
-          <w:sz w:val="26"/>
-          <w:szCs w:val="26"/>
-        </w:rPr>
-        <w:t>Торвальдсом</w:t>
-      </w:r>
-      <w:proofErr w:type="spellEnd"/>
-      <w:r>
-        <w:rPr>
-          <w:rFonts w:eastAsia="TimesNewRoman"/>
-          <w:sz w:val="26"/>
-          <w:szCs w:val="26"/>
-        </w:rPr>
-        <w:t xml:space="preserve"> для уп</w:t>
-      </w:r>
-      <w:r>
-        <w:rPr>
-          <w:rFonts w:eastAsia="TimesNewRoman"/>
-          <w:sz w:val="26"/>
-          <w:szCs w:val="26"/>
-        </w:rPr>
-        <w:t xml:space="preserve">равления разработкой ядра </w:t>
-      </w:r>
-      <w:proofErr w:type="spellStart"/>
-      <w:r>
-        <w:rPr>
-          <w:rFonts w:eastAsia="TimesNewRoman"/>
-          <w:sz w:val="26"/>
-          <w:szCs w:val="26"/>
-        </w:rPr>
-        <w:t>Linux</w:t>
-      </w:r>
-      <w:proofErr w:type="spellEnd"/>
-      <w:r>
-        <w:rPr>
-          <w:rFonts w:eastAsia="TimesNewRoman"/>
-          <w:sz w:val="26"/>
-          <w:szCs w:val="26"/>
-        </w:rPr>
-        <w:t>.</w:t>
+      <w:r>
+        <w:rPr>
+          <w:rFonts w:eastAsia="TimesNewRoman"/>
+          <w:sz w:val="26"/>
+          <w:szCs w:val="26"/>
+        </w:rPr>
+        <w:t xml:space="preserve">Git </w:t>
+      </w:r>
+      <w:r>
+        <w:rPr>
+          <w:rFonts w:eastAsia="TimesNewRoman"/>
+          <w:sz w:val="26"/>
+          <w:szCs w:val="26"/>
+        </w:rPr>
+        <w:t>– распределённая система управления версиями файлов. Проект был создан Линусом Торвальдсом для уп</w:t>
+      </w:r>
+      <w:r>
+        <w:rPr>
+          <w:rFonts w:eastAsia="TimesNewRoman"/>
+          <w:sz w:val="26"/>
+          <w:szCs w:val="26"/>
+        </w:rPr>
+        <w:t>равления разработкой ядра Linux.</w:t>
       </w:r>
       <w:r>
         <w:rPr>
@@ -4615,133 +3586,7 @@
           <w:sz w:val="26"/>
           <w:szCs w:val="26"/>
         </w:rPr>
-        <w:t xml:space="preserve">Система спроектирована как набор программ, специально разработанных с учётом их использования в скриптах. Это позволяет удобно создавать специализированные системы контроля версий на базе </w:t>
-      </w:r>
-      <w:proofErr w:type="spellStart"/>
-      <w:r>
-        <w:rPr>
-          <w:rFonts w:eastAsia="TimesNewRoman"/>
-          <w:sz w:val="26"/>
-          <w:szCs w:val="26"/>
-        </w:rPr>
-        <w:t>Git</w:t>
-      </w:r>
-      <w:proofErr w:type="spellEnd"/>
-      <w:r>
-        <w:rPr>
-          <w:rFonts w:eastAsia="TimesNewRoman"/>
-          <w:sz w:val="26"/>
-          <w:szCs w:val="26"/>
-        </w:rPr>
-        <w:t xml:space="preserve"> или пользовательские интерфейсы. Например, </w:t>
-      </w:r>
-      <w:proofErr w:type="spellStart"/>
-      <w:r>
-        <w:rPr>
-          <w:rFonts w:eastAsia="TimesNewRoman"/>
-          <w:sz w:val="26"/>
-          <w:szCs w:val="26"/>
-        </w:rPr>
-        <w:t>Cogito</w:t>
-      </w:r>
-      <w:proofErr w:type="spellEnd"/>
-      <w:r>
-        <w:rPr>
-          <w:rFonts w:eastAsia="TimesNewRoman"/>
-          <w:sz w:val="26"/>
-          <w:szCs w:val="26"/>
-        </w:rPr>
-        <w:t xml:space="preserve"> является именно таким примером оболочки к </w:t>
-      </w:r>
-      <w:proofErr w:type="spellStart"/>
-      <w:r>
-        <w:rPr>
-          <w:rFonts w:eastAsia="TimesNewRoman"/>
-          <w:sz w:val="26"/>
-          <w:szCs w:val="26"/>
-        </w:rPr>
-        <w:t>репозиториям</w:t>
-      </w:r>
-      <w:proofErr w:type="spellEnd"/>
-      <w:r>
-        <w:rPr>
-          <w:rFonts w:eastAsia="TimesNewRoman"/>
-          <w:sz w:val="26"/>
-          <w:szCs w:val="26"/>
-        </w:rPr>
-        <w:t xml:space="preserve"> </w:t>
-      </w:r>
-      <w:proofErr w:type="spellStart"/>
-      <w:r>
-        <w:rPr>
-          <w:rFonts w:eastAsia="TimesNewRoman"/>
-          <w:sz w:val="26"/>
-          <w:szCs w:val="26"/>
-        </w:rPr>
-        <w:t>Git</w:t>
-      </w:r>
-      <w:proofErr w:type="spellEnd"/>
-      <w:r>
-        <w:rPr>
-          <w:rFonts w:eastAsia="TimesNewRoman"/>
-          <w:sz w:val="26"/>
-          <w:szCs w:val="26"/>
-        </w:rPr>
-        <w:t xml:space="preserve">, а </w:t>
-      </w:r>
-      <w:proofErr w:type="spellStart"/>
-      <w:r>
-        <w:rPr>
-          <w:rFonts w:eastAsia="TimesNewRoman"/>
-          <w:sz w:val="26"/>
-          <w:szCs w:val="26"/>
-        </w:rPr>
-        <w:t>StGit</w:t>
-      </w:r>
-      <w:proofErr w:type="spellEnd"/>
-      <w:r>
-        <w:rPr>
-          <w:rFonts w:eastAsia="TimesNewRoman"/>
-          <w:sz w:val="26"/>
-          <w:szCs w:val="26"/>
-        </w:rPr>
-        <w:t xml:space="preserve"> использует </w:t>
-      </w:r>
-      <w:proofErr w:type="spellStart"/>
-      <w:r>
-        <w:rPr>
-          <w:rFonts w:eastAsia="TimesNewRoman"/>
-          <w:sz w:val="26"/>
-          <w:szCs w:val="26"/>
-        </w:rPr>
-        <w:t>Git</w:t>
-      </w:r>
-      <w:proofErr w:type="spellEnd"/>
-      <w:r>
-        <w:rPr>
-          <w:rFonts w:eastAsia="TimesNewRoman"/>
-          <w:sz w:val="26"/>
-          <w:szCs w:val="26"/>
-        </w:rPr>
-        <w:t xml:space="preserve"> для управления коллекцией исправлений (</w:t>
-      </w:r>
-      <w:proofErr w:type="spellStart"/>
-      <w:r>
-        <w:rPr>
-          <w:rFonts w:eastAsia="TimesNewRoman"/>
-          <w:sz w:val="26"/>
-          <w:szCs w:val="26"/>
-        </w:rPr>
-        <w:t>патчей</w:t>
-      </w:r>
-      <w:proofErr w:type="spellEnd"/>
-      <w:r>
-        <w:rPr>
-          <w:rFonts w:eastAsia="TimesNewRoman"/>
-          <w:sz w:val="26"/>
-          <w:szCs w:val="26"/>
-        </w:rPr>
-        <w:t>).</w:t>
+        <w:t>Система спроектирована как набор программ, специально разработанных с учётом их использования в скриптах. Это позволяет удобно создавать специализированные системы контроля версий на базе Git или пользовательские интерфейсы. Например, Cogito является именно таким примером оболочки к репозиториям Git, а StGit использует Git для управления коллекцией исправлений (патчей).</w:t>
       </w:r>
     </w:p>
     <w:p>
@@ -4755,149 +3600,13 @@
           <w:szCs w:val="26"/>
         </w:rPr>
       </w:pPr>
-      <w:proofErr w:type="spellStart"/>
-      <w:r>
-        <w:rPr>
-          <w:rFonts w:eastAsia="TimesNewRoman"/>
-          <w:sz w:val="26"/>
-          <w:szCs w:val="26"/>
-        </w:rPr>
-        <w:t>Git</w:t>
-      </w:r>
-      <w:proofErr w:type="spellEnd"/>
-      <w:r>
-        <w:rPr>
-          <w:rFonts w:eastAsia="TimesNewRoman"/>
-          <w:sz w:val="26"/>
-          <w:szCs w:val="26"/>
-        </w:rPr>
-        <w:t xml:space="preserve"> поддерживает быстрое разделение и слияние версий, включает инструменты для визуализации и навигации по нелинейной истории разработки. Как и </w:t>
-      </w:r>
-      <w:proofErr w:type="spellStart"/>
-      <w:r>
-        <w:rPr>
-          <w:rFonts w:eastAsia="TimesNewRoman"/>
-          <w:sz w:val="26"/>
-          <w:szCs w:val="26"/>
-        </w:rPr>
-        <w:t>Darcs</w:t>
-      </w:r>
-      <w:proofErr w:type="spellEnd"/>
-      <w:r>
-        <w:rPr>
-          <w:rFonts w:eastAsia="TimesNewRoman"/>
-          <w:sz w:val="26"/>
-          <w:szCs w:val="26"/>
-        </w:rPr>
-        <w:t xml:space="preserve">, </w:t>
-      </w:r>
-      <w:proofErr w:type="spellStart"/>
-      <w:r>
-        <w:rPr>
-          <w:rFonts w:eastAsia="TimesNewRoman"/>
-          <w:sz w:val="26"/>
-          <w:szCs w:val="26"/>
-        </w:rPr>
-        <w:t>BitKeeper</w:t>
-      </w:r>
-      <w:proofErr w:type="spellEnd"/>
-      <w:r>
-        <w:rPr>
-          <w:rFonts w:eastAsia="TimesNewRoman"/>
-          <w:sz w:val="26"/>
-          <w:szCs w:val="26"/>
-        </w:rPr>
-        <w:t xml:space="preserve">, </w:t>
-      </w:r>
-      <w:proofErr w:type="spellStart"/>
-      <w:r>
-        <w:rPr>
-          <w:rFonts w:eastAsia="TimesNewRoman"/>
-          <w:sz w:val="26"/>
-          <w:szCs w:val="26"/>
-        </w:rPr>
-        <w:t>Mercurial</w:t>
-      </w:r>
-      <w:proofErr w:type="spellEnd"/>
-      <w:r>
-        <w:rPr>
-          <w:rFonts w:eastAsia="TimesNewRoman"/>
-          <w:sz w:val="26"/>
-          <w:szCs w:val="26"/>
-        </w:rPr>
-        <w:t xml:space="preserve">, </w:t>
-      </w:r>
-      <w:proofErr w:type="spellStart"/>
-      <w:r>
-        <w:rPr>
-          <w:rFonts w:eastAsia="TimesNewRoman"/>
-          <w:sz w:val="26"/>
-          <w:szCs w:val="26"/>
-        </w:rPr>
-        <w:t>Bazaar</w:t>
-      </w:r>
-      <w:proofErr w:type="spellEnd"/>
-      <w:r>
-        <w:rPr>
-          <w:rFonts w:eastAsia="TimesNewRoman"/>
-          <w:sz w:val="26"/>
-          <w:szCs w:val="26"/>
-        </w:rPr>
-        <w:t xml:space="preserve"> и </w:t>
-      </w:r>
-      <w:proofErr w:type="spellStart"/>
-      <w:r>
-        <w:rPr>
-          <w:rFonts w:eastAsia="TimesNewRoman"/>
-          <w:sz w:val="26"/>
-          <w:szCs w:val="26"/>
-        </w:rPr>
-        <w:t>Monotone</w:t>
-      </w:r>
-      <w:proofErr w:type="spellEnd"/>
-      <w:r>
-        <w:rPr>
-          <w:rFonts w:eastAsia="TimesNewRoman"/>
-          <w:sz w:val="26"/>
-          <w:szCs w:val="26"/>
-        </w:rPr>
-        <w:t xml:space="preserve">, </w:t>
-      </w:r>
-      <w:proofErr w:type="spellStart"/>
-      <w:r>
-        <w:rPr>
-          <w:rFonts w:eastAsia="TimesNewRoman"/>
-          <w:sz w:val="26"/>
-          <w:szCs w:val="26"/>
-        </w:rPr>
-        <w:t>Git</w:t>
-      </w:r>
-      <w:proofErr w:type="spellEnd"/>
-      <w:r>
-        <w:rPr>
-          <w:rFonts w:eastAsia="TimesNewRoman"/>
-          <w:sz w:val="26"/>
-          <w:szCs w:val="26"/>
-        </w:rPr>
-        <w:t xml:space="preserve"> предоставляет каждому разработчику локальную копию всей истории разработки, изменения копируются из одного </w:t>
-      </w:r>
-      <w:proofErr w:type="spellStart"/>
-      <w:r>
-        <w:rPr>
-          <w:rFonts w:eastAsia="TimesNewRoman"/>
-          <w:sz w:val="26"/>
-          <w:szCs w:val="26"/>
-        </w:rPr>
-        <w:t>репозитория</w:t>
-      </w:r>
-      <w:proofErr w:type="spellEnd"/>
-      <w:r>
-        <w:rPr>
-          <w:rFonts w:eastAsia="TimesNewRoman"/>
-          <w:sz w:val="26"/>
-          <w:szCs w:val="26"/>
-        </w:rPr>
-        <w:t xml:space="preserve"> в другой.</w:t>
+      <w:r>
+        <w:rPr>
+          <w:rFonts w:eastAsia="TimesNewRoman"/>
+          <w:sz w:val="26"/>
+          <w:szCs w:val="26"/>
+        </w:rPr>
+        <w:t>Git поддерживает быстрое разделение и слияние версий, включает инструменты для визуализации и навигации по нелинейной истории разработки. Как и Darcs, BitKeeper, Mercurial, Bazaar и Monotone, Git предоставляет каждому разработчику локальную копию всей истории разработки, изменения копируются из одного репозитория в другой.</w:t>
       </w:r>
     </w:p>
     <w:p>
@@ -4917,97 +3626,7 @@
           <w:sz w:val="26"/>
           <w:szCs w:val="26"/>
         </w:rPr>
-        <w:t xml:space="preserve">Ядро </w:t>
-      </w:r>
-      <w:proofErr w:type="spellStart"/>
-      <w:r>
-        <w:rPr>
-          <w:rFonts w:eastAsia="TimesNewRoman"/>
-          <w:sz w:val="26"/>
-          <w:szCs w:val="26"/>
-        </w:rPr>
-        <w:t>Git</w:t>
-      </w:r>
-      <w:proofErr w:type="spellEnd"/>
-      <w:r>
-        <w:rPr>
-          <w:rFonts w:eastAsia="TimesNewRoman"/>
-          <w:sz w:val="26"/>
-          <w:szCs w:val="26"/>
-        </w:rPr>
-        <w:t xml:space="preserve"> представляет собой набор утилит командной строки с параметрами. Все настройки хранятся в текстовых файлах конфигурации. Такая реализация делает </w:t>
-      </w:r>
-      <w:proofErr w:type="spellStart"/>
-      <w:r>
-        <w:rPr>
-          <w:rFonts w:eastAsia="TimesNewRoman"/>
-          <w:sz w:val="26"/>
-          <w:szCs w:val="26"/>
-        </w:rPr>
-        <w:t>Git</w:t>
-      </w:r>
-      <w:proofErr w:type="spellEnd"/>
-      <w:r>
-        <w:rPr>
-          <w:rFonts w:eastAsia="TimesNewRoman"/>
-          <w:sz w:val="26"/>
-          <w:szCs w:val="26"/>
-        </w:rPr>
-        <w:t xml:space="preserve"> легко </w:t>
-      </w:r>
-      <w:proofErr w:type="spellStart"/>
-      <w:r>
-        <w:rPr>
-          <w:rFonts w:eastAsia="TimesNewRoman"/>
-          <w:sz w:val="26"/>
-          <w:szCs w:val="26"/>
-        </w:rPr>
-        <w:t>портируемым</w:t>
-      </w:r>
-      <w:proofErr w:type="spellEnd"/>
-      <w:r>
-        <w:rPr>
-          <w:rFonts w:eastAsia="TimesNewRoman"/>
-          <w:sz w:val="26"/>
-          <w:szCs w:val="26"/>
-        </w:rPr>
-        <w:t xml:space="preserve"> на любую платформу и даёт возможность легко интегрировать </w:t>
-      </w:r>
-      <w:proofErr w:type="spellStart"/>
-      <w:r>
-        <w:rPr>
-          <w:rFonts w:eastAsia="TimesNewRoman"/>
-          <w:sz w:val="26"/>
-          <w:szCs w:val="26"/>
-        </w:rPr>
-        <w:t>Git</w:t>
-      </w:r>
-      <w:proofErr w:type="spellEnd"/>
-      <w:r>
-        <w:rPr>
-          <w:rFonts w:eastAsia="TimesNewRoman"/>
-          <w:sz w:val="26"/>
-          <w:szCs w:val="26"/>
-        </w:rPr>
-        <w:t xml:space="preserve"> в другие системы (в частности, создавать графические </w:t>
-      </w:r>
-      <w:proofErr w:type="spellStart"/>
-      <w:r>
-        <w:rPr>
-          <w:rFonts w:eastAsia="TimesNewRoman"/>
-          <w:sz w:val="26"/>
-          <w:szCs w:val="26"/>
-        </w:rPr>
-        <w:t>git</w:t>
-      </w:r>
-      <w:proofErr w:type="spellEnd"/>
-      <w:r>
-        <w:rPr>
-          <w:rFonts w:eastAsia="TimesNewRoman"/>
-          <w:sz w:val="26"/>
-          <w:szCs w:val="26"/>
-        </w:rPr>
-        <w:t>-клиенты с любым желаемым интерфейсом).</w:t>
+        <w:t>Ядро Git представляет собой набор утилит командной строки с параметрами. Все настройки хранятся в текстовых файлах конфигурации. Такая реализация делает Git легко портируемым на любую платформу и даёт возможность легко интегрировать Git в другие системы (в частности, создавать графические git-клиенты с любым желаемым интерфейсом).</w:t>
       </w:r>
     </w:p>
     <w:p>
@@ -5021,131 +3640,13 @@
           <w:szCs w:val="26"/>
         </w:rPr>
       </w:pPr>
-      <w:proofErr w:type="spellStart"/>
-      <w:r>
-        <w:rPr>
-          <w:rFonts w:eastAsia="TimesNewRoman"/>
-          <w:sz w:val="26"/>
-          <w:szCs w:val="26"/>
-        </w:rPr>
-        <w:t>Репозиторий</w:t>
-      </w:r>
-      <w:proofErr w:type="spellEnd"/>
-      <w:r>
-        <w:rPr>
-          <w:rFonts w:eastAsia="TimesNewRoman"/>
-          <w:sz w:val="26"/>
-          <w:szCs w:val="26"/>
-        </w:rPr>
-        <w:t xml:space="preserve"> </w:t>
-      </w:r>
-      <w:proofErr w:type="spellStart"/>
-      <w:r>
-        <w:rPr>
-          <w:rFonts w:eastAsia="TimesNewRoman"/>
-          <w:sz w:val="26"/>
-          <w:szCs w:val="26"/>
-        </w:rPr>
-        <w:t>Git</w:t>
-      </w:r>
-      <w:proofErr w:type="spellEnd"/>
-      <w:r>
-        <w:rPr>
-          <w:rFonts w:eastAsia="TimesNewRoman"/>
-          <w:sz w:val="26"/>
-          <w:szCs w:val="26"/>
-        </w:rPr>
-        <w:t xml:space="preserve"> представляет собой каталог файловой системы, в котором находятся файлы конфигурации </w:t>
-      </w:r>
-      <w:proofErr w:type="spellStart"/>
-      <w:r>
-        <w:rPr>
-          <w:rFonts w:eastAsia="TimesNewRoman"/>
-          <w:sz w:val="26"/>
-          <w:szCs w:val="26"/>
-        </w:rPr>
-        <w:t>репозитория</w:t>
-      </w:r>
-      <w:proofErr w:type="spellEnd"/>
-      <w:r>
-        <w:rPr>
-          <w:rFonts w:eastAsia="TimesNewRoman"/>
-          <w:sz w:val="26"/>
-          <w:szCs w:val="26"/>
-        </w:rPr>
-        <w:t xml:space="preserve">, файлы журналов, хранящие операции, выполняемые над </w:t>
-      </w:r>
-      <w:proofErr w:type="spellStart"/>
-      <w:r>
-        <w:rPr>
-          <w:rFonts w:eastAsia="TimesNewRoman"/>
-          <w:sz w:val="26"/>
-          <w:szCs w:val="26"/>
-        </w:rPr>
-        <w:t>репозиторием</w:t>
-      </w:r>
-      <w:proofErr w:type="spellEnd"/>
-      <w:r>
-        <w:rPr>
-          <w:rFonts w:eastAsia="TimesNewRoman"/>
-          <w:sz w:val="26"/>
-          <w:szCs w:val="26"/>
-        </w:rPr>
-        <w:t xml:space="preserve">, индекс, описывающий расположение файлов и хранилище, содержащее собственно файлы. Структура хранилища файлов не отражает реальную структуру хранящегося в </w:t>
-      </w:r>
-      <w:proofErr w:type="spellStart"/>
-      <w:r>
-        <w:rPr>
-          <w:rFonts w:eastAsia="TimesNewRoman"/>
-          <w:sz w:val="26"/>
-          <w:szCs w:val="26"/>
-        </w:rPr>
-        <w:t>репозитории</w:t>
-      </w:r>
-      <w:proofErr w:type="spellEnd"/>
-      <w:r>
-        <w:rPr>
-          <w:rFonts w:eastAsia="TimesNewRoman"/>
-          <w:sz w:val="26"/>
-          <w:szCs w:val="26"/>
-        </w:rPr>
-        <w:t xml:space="preserve"> файлового дерева, она ориентирована на повышение скорости выполнения операций с </w:t>
-      </w:r>
-      <w:proofErr w:type="spellStart"/>
-      <w:r>
-        <w:rPr>
-          <w:rFonts w:eastAsia="TimesNewRoman"/>
-          <w:sz w:val="26"/>
-          <w:szCs w:val="26"/>
-        </w:rPr>
-        <w:t>репозиторием</w:t>
-      </w:r>
-      <w:proofErr w:type="spellEnd"/>
-      <w:r>
-        <w:rPr>
-          <w:rFonts w:eastAsia="TimesNewRoman"/>
-          <w:sz w:val="26"/>
-          <w:szCs w:val="26"/>
-        </w:rPr>
-        <w:t xml:space="preserve">. Когда ядро обрабатывает команду изменения (неважно, при локальных изменениях или при получении </w:t>
-      </w:r>
-      <w:proofErr w:type="spellStart"/>
-      <w:r>
-        <w:rPr>
-          <w:rFonts w:eastAsia="TimesNewRoman"/>
-          <w:sz w:val="26"/>
-          <w:szCs w:val="26"/>
-        </w:rPr>
-        <w:t>патча</w:t>
-      </w:r>
-      <w:proofErr w:type="spellEnd"/>
-      <w:r>
-        <w:rPr>
-          <w:rFonts w:eastAsia="TimesNewRoman"/>
-          <w:sz w:val="26"/>
-          <w:szCs w:val="26"/>
-        </w:rPr>
-        <w:t xml:space="preserve"> от другого узла), оно создаёт в хранилище новые файлы, соответствующие новым состояниям изменённых файлов. Существенно, что никакие операции не изменяют содержимого уже существующих в хранилище файлов.</w:t>
+      <w:r>
+        <w:rPr>
+          <w:rFonts w:eastAsia="TimesNewRoman"/>
+          <w:sz w:val="26"/>
+          <w:szCs w:val="26"/>
+        </w:rPr>
+        <w:t>Репозиторий Git представляет собой каталог файловой системы, в котором находятся файлы конфигурации репозитория, файлы журналов, хранящие операции, выполняемые над репозиторием, индекс, описывающий расположение файлов и хранилище, содержащее собственно файлы. Структура хранилища файлов не отражает реальную структуру хранящегося в репозитории файлового дерева, она ориентирована на повышение скорости выполнения операций с репозиторием. Когда ядро обрабатывает команду изменения (неважно, при локальных изменениях или при получении патча от другого узла), оно создаёт в хранилище новые файлы, соответствующие новым состояниям изменённых файлов. Существенно, что никакие операции не изменяют содержимого уже существующих в хранилище файлов.</w:t>
       </w:r>
     </w:p>
     <w:p>
@@ -5165,163 +3666,8 @@
           <w:sz w:val="26"/>
           <w:szCs w:val="26"/>
         </w:rPr>
-        <w:t xml:space="preserve">По умолчанию </w:t>
-      </w:r>
-      <w:proofErr w:type="spellStart"/>
-      <w:r>
-        <w:rPr>
-          <w:rFonts w:eastAsia="TimesNewRoman"/>
-          <w:sz w:val="26"/>
-          <w:szCs w:val="26"/>
-        </w:rPr>
-        <w:t>репозиторий</w:t>
-      </w:r>
-      <w:proofErr w:type="spellEnd"/>
-      <w:r>
-        <w:rPr>
-          <w:rFonts w:eastAsia="TimesNewRoman"/>
-          <w:sz w:val="26"/>
-          <w:szCs w:val="26"/>
-        </w:rPr>
-        <w:t xml:space="preserve"> хранится в подкаталоге с названием </w:t>
-      </w:r>
-      <w:proofErr w:type="gramStart"/>
-      <w:r>
-        <w:rPr>
-          <w:rFonts w:eastAsia="TimesNewRoman"/>
-          <w:sz w:val="26"/>
-          <w:szCs w:val="26"/>
-        </w:rPr>
-        <w:t>«.</w:t>
-      </w:r>
-      <w:proofErr w:type="spellStart"/>
-      <w:r>
-        <w:rPr>
-          <w:rFonts w:eastAsia="TimesNewRoman"/>
-          <w:sz w:val="26"/>
-          <w:szCs w:val="26"/>
-        </w:rPr>
-        <w:t>git</w:t>
-      </w:r>
-      <w:proofErr w:type="spellEnd"/>
-      <w:proofErr w:type="gramEnd"/>
-      <w:r>
-        <w:rPr>
-          <w:rFonts w:eastAsia="TimesNewRoman"/>
-          <w:sz w:val="26"/>
-          <w:szCs w:val="26"/>
-        </w:rPr>
-        <w:t xml:space="preserve">» в корневом каталоге рабочей копии дерева файлов, хранящегося в </w:t>
-      </w:r>
-      <w:proofErr w:type="spellStart"/>
-      <w:r>
-        <w:rPr>
-          <w:rFonts w:eastAsia="TimesNewRoman"/>
-          <w:sz w:val="26"/>
-          <w:szCs w:val="26"/>
-        </w:rPr>
-        <w:t>репозитории</w:t>
-      </w:r>
-      <w:proofErr w:type="spellEnd"/>
-      <w:r>
-        <w:rPr>
-          <w:rFonts w:eastAsia="TimesNewRoman"/>
-          <w:sz w:val="26"/>
-          <w:szCs w:val="26"/>
-        </w:rPr>
-        <w:t xml:space="preserve">. Любое файловое дерево в системе можно превратить в </w:t>
-      </w:r>
-      <w:proofErr w:type="spellStart"/>
-      <w:r>
-        <w:rPr>
-          <w:rFonts w:eastAsia="TimesNewRoman"/>
-          <w:sz w:val="26"/>
-          <w:szCs w:val="26"/>
-        </w:rPr>
-        <w:t>репозиторий</w:t>
-      </w:r>
-      <w:proofErr w:type="spellEnd"/>
-      <w:r>
-        <w:rPr>
-          <w:rFonts w:eastAsia="TimesNewRoman"/>
-          <w:sz w:val="26"/>
-          <w:szCs w:val="26"/>
-        </w:rPr>
-        <w:t xml:space="preserve"> </w:t>
-      </w:r>
-      <w:proofErr w:type="spellStart"/>
-      <w:r>
-        <w:rPr>
-          <w:rFonts w:eastAsia="TimesNewRoman"/>
-          <w:sz w:val="26"/>
-          <w:szCs w:val="26"/>
-        </w:rPr>
-        <w:t>git</w:t>
-      </w:r>
-      <w:proofErr w:type="spellEnd"/>
-      <w:r>
-        <w:rPr>
-          <w:rFonts w:eastAsia="TimesNewRoman"/>
-          <w:sz w:val="26"/>
-          <w:szCs w:val="26"/>
-        </w:rPr>
-        <w:t xml:space="preserve">, отдав команду создания </w:t>
-      </w:r>
-      <w:proofErr w:type="spellStart"/>
-      <w:r>
-        <w:rPr>
-          <w:rFonts w:eastAsia="TimesNewRoman"/>
-          <w:sz w:val="26"/>
-          <w:szCs w:val="26"/>
-        </w:rPr>
-        <w:t>репозитория</w:t>
-      </w:r>
-      <w:proofErr w:type="spellEnd"/>
-      <w:r>
-        <w:rPr>
-          <w:rFonts w:eastAsia="TimesNewRoman"/>
-          <w:sz w:val="26"/>
-          <w:szCs w:val="26"/>
-        </w:rPr>
-        <w:t xml:space="preserve"> из корневого каталога этого дерева (или указав корневой каталог в параметрах программы). </w:t>
-      </w:r>
-      <w:proofErr w:type="spellStart"/>
-      <w:r>
-        <w:rPr>
-          <w:rFonts w:eastAsia="TimesNewRoman"/>
-          <w:sz w:val="26"/>
-          <w:szCs w:val="26"/>
-        </w:rPr>
-        <w:t>Репозиторий</w:t>
-      </w:r>
-      <w:proofErr w:type="spellEnd"/>
-      <w:r>
-        <w:rPr>
-          <w:rFonts w:eastAsia="TimesNewRoman"/>
-          <w:sz w:val="26"/>
-          <w:szCs w:val="26"/>
-        </w:rPr>
-        <w:t xml:space="preserve"> может быть импортирован с другого узла, доступного по сети. При импорте нового </w:t>
-      </w:r>
-      <w:proofErr w:type="spellStart"/>
-      <w:r>
-        <w:rPr>
-          <w:rFonts w:eastAsia="TimesNewRoman"/>
-          <w:sz w:val="26"/>
-          <w:szCs w:val="26"/>
-        </w:rPr>
-        <w:t>репозитория</w:t>
-      </w:r>
-      <w:proofErr w:type="spellEnd"/>
-      <w:r>
-        <w:rPr>
-          <w:rFonts w:eastAsia="TimesNewRoman"/>
-          <w:sz w:val="26"/>
-          <w:szCs w:val="26"/>
-        </w:rPr>
-        <w:t xml:space="preserve"> автоматически создаётся рабочая копия, соответствующая последнему зафиксированному состоянию импортируемого </w:t>
-      </w:r>
-      <w:proofErr w:type="spellStart"/>
+        <w:t xml:space="preserve">По умолчанию репозиторий хранится в подкаталоге с названием «.git» в корневом каталоге рабочей копии дерева файлов, хранящегося в репозитории. Любое файловое дерево в системе можно превратить в репозиторий git, отдав команду создания репозитория из корневого каталога этого дерева (или указав корневой каталог в параметрах программы). Репозиторий может быть импортирован с другого узла, доступного по сети. При импорте нового репозитория автоматически создаётся рабочая копия, соответствующая последнему зафиксированному состоянию импортируемого </w:t>
+      </w:r>
       <w:r>
         <w:rPr>
           <w:rFonts w:eastAsia="TimesNewRoman"/>
@@ -5329,34 +3675,7 @@
           <w:szCs w:val="26"/>
         </w:rPr>
         <w:lastRenderedPageBreak/>
-        <w:t>репозитория</w:t>
-      </w:r>
-      <w:proofErr w:type="spellEnd"/>
-      <w:r>
-        <w:rPr>
-          <w:rFonts w:eastAsia="TimesNewRoman"/>
-          <w:sz w:val="26"/>
-          <w:szCs w:val="26"/>
-        </w:rPr>
-        <w:t xml:space="preserve"> (то есть не копируются изменения в рабочей копии исходного узла, для которых на том узле не была выполнена команда </w:t>
-      </w:r>
-      <w:proofErr w:type="spellStart"/>
-      <w:r>
-        <w:rPr>
-          <w:rFonts w:eastAsia="TimesNewRoman"/>
-          <w:sz w:val="26"/>
-          <w:szCs w:val="26"/>
-        </w:rPr>
-        <w:t>commit</w:t>
-      </w:r>
-      <w:proofErr w:type="spellEnd"/>
-      <w:r>
-        <w:rPr>
-          <w:rFonts w:eastAsia="TimesNewRoman"/>
-          <w:sz w:val="26"/>
-          <w:szCs w:val="26"/>
-        </w:rPr>
-        <w:t>).</w:t>
+        <w:t>репозитория (то есть не копируются изменения в рабочей копии исходного узла, для которых на том узле не была выполнена команда commit).</w:t>
       </w:r>
     </w:p>
     <w:p>
@@ -5376,43 +3695,7 @@
           <w:sz w:val="26"/>
           <w:szCs w:val="26"/>
         </w:rPr>
-        <w:t xml:space="preserve">Для хранения бинарных файлов, например, электронной библиотеки, </w:t>
-      </w:r>
-      <w:proofErr w:type="spellStart"/>
-      <w:r>
-        <w:rPr>
-          <w:rFonts w:eastAsia="TimesNewRoman"/>
-          <w:sz w:val="26"/>
-          <w:szCs w:val="26"/>
-        </w:rPr>
-        <w:t>Git</w:t>
-      </w:r>
-      <w:proofErr w:type="spellEnd"/>
-      <w:r>
-        <w:rPr>
-          <w:rFonts w:eastAsia="TimesNewRoman"/>
-          <w:sz w:val="26"/>
-          <w:szCs w:val="26"/>
-        </w:rPr>
-        <w:t xml:space="preserve"> подходит лучше. По сравнению с </w:t>
-      </w:r>
-      <w:proofErr w:type="spellStart"/>
-      <w:r>
-        <w:rPr>
-          <w:rFonts w:eastAsia="TimesNewRoman"/>
-          <w:sz w:val="26"/>
-          <w:szCs w:val="26"/>
-        </w:rPr>
-        <w:t>Mercurial</w:t>
-      </w:r>
-      <w:proofErr w:type="spellEnd"/>
-      <w:r>
-        <w:rPr>
-          <w:rFonts w:eastAsia="TimesNewRoman"/>
-          <w:sz w:val="26"/>
-          <w:szCs w:val="26"/>
-        </w:rPr>
-        <w:t xml:space="preserve"> он не ориентирован на расчет дельты файлов, что для бинарного содержимого не очень эффективно. Сами файлы меняются редко, а основные операции с ними — это перемещение и добавление.</w:t>
+        <w:t>Для хранения бинарных файлов, например, электронной библиотеки, Git подходит лучше. По сравнению с Mercurial он не ориентирован на расчет дельты файлов, что для бинарного содержимого не очень эффективно. Сами файлы меняются редко, а основные операции с ними — это перемещение и добавление.</w:t>
       </w:r>
     </w:p>
     <w:p>
@@ -5517,61 +3800,7 @@
           <w:sz w:val="26"/>
           <w:szCs w:val="26"/>
         </w:rPr>
-        <w:t> </w:t>
-      </w:r>
-      <w:proofErr w:type="spellStart"/>
-      <w:r>
-        <w:rPr>
-          <w:rFonts w:eastAsia="TimesNewRoman"/>
-          <w:sz w:val="26"/>
-          <w:szCs w:val="26"/>
-        </w:rPr>
-        <w:t>HyperText</w:t>
-      </w:r>
-      <w:proofErr w:type="spellEnd"/>
-      <w:r>
-        <w:rPr>
-          <w:rFonts w:eastAsia="TimesNewRoman"/>
-          <w:sz w:val="26"/>
-          <w:szCs w:val="26"/>
-        </w:rPr>
-        <w:t xml:space="preserve"> </w:t>
-      </w:r>
-      <w:proofErr w:type="spellStart"/>
-      <w:r>
-        <w:rPr>
-          <w:rFonts w:eastAsia="TimesNewRoman"/>
-          <w:sz w:val="26"/>
-          <w:szCs w:val="26"/>
-        </w:rPr>
-        <w:t>Markup</w:t>
-      </w:r>
-      <w:proofErr w:type="spellEnd"/>
-      <w:r>
-        <w:rPr>
-          <w:rFonts w:eastAsia="TimesNewRoman"/>
-          <w:sz w:val="26"/>
-          <w:szCs w:val="26"/>
-        </w:rPr>
-        <w:t xml:space="preserve"> </w:t>
-      </w:r>
-      <w:proofErr w:type="spellStart"/>
-      <w:r>
-        <w:rPr>
-          <w:rFonts w:eastAsia="TimesNewRoman"/>
-          <w:sz w:val="26"/>
-          <w:szCs w:val="26"/>
-        </w:rPr>
-        <w:t>Language</w:t>
-      </w:r>
-      <w:proofErr w:type="spellEnd"/>
-      <w:r>
-        <w:rPr>
-          <w:rFonts w:eastAsia="TimesNewRoman"/>
-          <w:sz w:val="26"/>
-          <w:szCs w:val="26"/>
-        </w:rPr>
-        <w:t> — «язык </w:t>
+        <w:t> HyperText Markup Language — «язык </w:t>
       </w:r>
       <w:hyperlink r:id="rId15" w:tooltip="Гипертекст" w:history="1">
         <w:r>
@@ -5857,23 +4086,13 @@
         </w:rPr>
         <w:t>-</w:t>
       </w:r>
-      <w:proofErr w:type="spellStart"/>
-      <w:r>
-        <w:rPr>
-          <w:rFonts w:eastAsia="TimesNewRoman"/>
-          <w:sz w:val="26"/>
-          <w:szCs w:val="26"/>
-        </w:rPr>
-        <w:t>репозитории</w:t>
-      </w:r>
-      <w:proofErr w:type="spellEnd"/>
-      <w:r>
-        <w:rPr>
-          <w:rFonts w:eastAsia="TimesNewRoman"/>
-          <w:sz w:val="26"/>
-          <w:szCs w:val="26"/>
-        </w:rPr>
-        <w:t>.</w:t>
+      <w:r>
+        <w:rPr>
+          <w:rFonts w:eastAsia="TimesNewRoman"/>
+          <w:sz w:val="26"/>
+          <w:szCs w:val="26"/>
+        </w:rPr>
+        <w:t>репозитории.</w:t>
       </w:r>
     </w:p>
     <w:p>
@@ -6069,7 +4288,6 @@
         </w:rPr>
         <w:t xml:space="preserve">Для четвёртой лабораторной работы, в которой будут рассматриваться дополнительная функциональность </w:t>
       </w:r>
-      <w:proofErr w:type="spellStart"/>
       <w:r>
         <w:rPr>
           <w:rFonts w:eastAsia="TimesNewRoman"/>
@@ -6078,32 +4296,13 @@
         </w:rPr>
         <w:t>Git</w:t>
       </w:r>
-      <w:proofErr w:type="spellEnd"/>
-      <w:r>
-        <w:rPr>
-          <w:rFonts w:eastAsia="TimesNewRoman"/>
-          <w:sz w:val="26"/>
-          <w:szCs w:val="26"/>
-        </w:rPr>
-        <w:t xml:space="preserve"> (поверх базового уровня), было решено создать </w:t>
-      </w:r>
-      <w:proofErr w:type="spellStart"/>
-      <w:r>
-        <w:rPr>
-          <w:rFonts w:eastAsia="TimesNewRoman"/>
-          <w:sz w:val="26"/>
-          <w:szCs w:val="26"/>
-        </w:rPr>
-        <w:t>репозиторий</w:t>
-      </w:r>
-      <w:proofErr w:type="spellEnd"/>
-      <w:r>
-        <w:rPr>
-          <w:rFonts w:eastAsia="TimesNewRoman"/>
-          <w:sz w:val="26"/>
-          <w:szCs w:val="26"/>
-        </w:rPr>
-        <w:t xml:space="preserve">, в котором учащиеся, путём перехода по различным веткам (название которых будут результатами </w:t>
+      <w:r>
+        <w:rPr>
+          <w:rFonts w:eastAsia="TimesNewRoman"/>
+          <w:sz w:val="26"/>
+          <w:szCs w:val="26"/>
+        </w:rPr>
+        <w:t xml:space="preserve"> (поверх базового уровня), было решено создать репозиторий, в котором учащиеся, путём перехода по различным веткам (название которых будут результатами </w:t>
       </w:r>
       <w:r>
         <w:rPr>
@@ -6128,25 +4327,7 @@
           <w:sz w:val="26"/>
           <w:szCs w:val="26"/>
         </w:rPr>
-        <w:t>-</w:t>
-      </w:r>
-      <w:proofErr w:type="spellStart"/>
-      <w:r>
-        <w:rPr>
-          <w:rFonts w:eastAsia="TimesNewRoman"/>
-          <w:sz w:val="26"/>
-          <w:szCs w:val="26"/>
-        </w:rPr>
-        <w:t>репозитории</w:t>
-      </w:r>
-      <w:proofErr w:type="spellEnd"/>
-      <w:r>
-        <w:rPr>
-          <w:rFonts w:eastAsia="TimesNewRoman"/>
-          <w:sz w:val="26"/>
-          <w:szCs w:val="26"/>
-        </w:rPr>
-        <w:t xml:space="preserve">) будут получать дальнейшие подсказки для достижения выбранной версии ветки. Таким образом, учащимся не придётся учить что-либо новое для того, чтобы узнать больше о возможностях </w:t>
+        <w:t xml:space="preserve">-репозитории) будут получать дальнейшие подсказки для достижения выбранной версии ветки. Таким образом, учащимся не придётся учить что-либо новое для того, чтобы узнать больше о возможностях </w:t>
       </w:r>
       <w:r>
         <w:rPr>
@@ -6215,8 +4396,10 @@
           <w:sz w:val="26"/>
           <w:szCs w:val="26"/>
         </w:rPr>
-        <w:t>Программное обеспечение, использованное в системном проектировании</w:t>
-      </w:r>
+        <w:t>Технологии, использованные при разработке</w:t>
+      </w:r>
+      <w:bookmarkStart w:id="0" w:name="_GoBack"/>
+      <w:bookmarkEnd w:id="0"/>
     </w:p>
     <w:p>
       <w:pPr>
@@ -6237,7 +4420,6 @@
         <w:tab/>
         <w:t xml:space="preserve">При разработке лабораторного практикума была использована программа </w:t>
       </w:r>
-      <w:proofErr w:type="spellStart"/>
       <w:r>
         <w:rPr>
           <w:rFonts w:eastAsia="TimesNewRoman"/>
@@ -6247,7 +4429,6 @@
         </w:rPr>
         <w:t>VirtualBox</w:t>
       </w:r>
-      <w:proofErr w:type="spellEnd"/>
       <w:r>
         <w:rPr>
           <w:rFonts w:eastAsia="TimesNewRoman"/>
@@ -6264,70 +4445,62 @@
         </w:rPr>
         <w:t xml:space="preserve"> </w:t>
       </w:r>
-      <w:proofErr w:type="spellStart"/>
-      <w:r>
-        <w:rPr>
-          <w:rFonts w:eastAsia="TimesNewRoman"/>
-          <w:sz w:val="26"/>
-          <w:szCs w:val="26"/>
-        </w:rPr>
-        <w:t>VirtualBox</w:t>
-      </w:r>
-      <w:proofErr w:type="spellEnd"/>
-      <w:r>
-        <w:rPr>
-          <w:rFonts w:eastAsia="TimesNewRoman"/>
-          <w:sz w:val="26"/>
-          <w:szCs w:val="26"/>
-        </w:rPr>
-        <w:t xml:space="preserve"> (</w:t>
-      </w:r>
-      <w:proofErr w:type="spellStart"/>
-      <w:r>
-        <w:rPr>
-          <w:rFonts w:eastAsia="TimesNewRoman"/>
-          <w:sz w:val="26"/>
-          <w:szCs w:val="26"/>
-        </w:rPr>
-        <w:t>Oracle</w:t>
-      </w:r>
-      <w:proofErr w:type="spellEnd"/>
-      <w:r>
-        <w:rPr>
-          <w:rFonts w:eastAsia="TimesNewRoman"/>
-          <w:sz w:val="26"/>
-          <w:szCs w:val="26"/>
-        </w:rPr>
-        <w:t xml:space="preserve"> VM </w:t>
-      </w:r>
-      <w:proofErr w:type="spellStart"/>
-      <w:r>
-        <w:rPr>
-          <w:rFonts w:eastAsia="TimesNewRoman"/>
-          <w:sz w:val="26"/>
-          <w:szCs w:val="26"/>
-        </w:rPr>
-        <w:t>VirtualBox</w:t>
-      </w:r>
-      <w:proofErr w:type="spellEnd"/>
-      <w:r>
-        <w:rPr>
-          <w:rFonts w:eastAsia="TimesNewRoman"/>
-          <w:sz w:val="26"/>
-          <w:szCs w:val="26"/>
-        </w:rPr>
-        <w:t xml:space="preserve">) — программный продукт виртуализации для операционных систем </w:t>
-      </w:r>
-      <w:proofErr w:type="spellStart"/>
-      <w:r>
-        <w:rPr>
-          <w:rFonts w:eastAsia="TimesNewRoman"/>
-          <w:sz w:val="26"/>
-          <w:szCs w:val="26"/>
-        </w:rPr>
-        <w:t>Microsoft</w:t>
-      </w:r>
-      <w:proofErr w:type="spellEnd"/>
+      <w:r>
+        <w:rPr>
+          <w:rFonts w:eastAsia="TimesNewRoman"/>
+          <w:sz w:val="26"/>
+          <w:szCs w:val="26"/>
+        </w:rPr>
+        <w:t>VirtualBox (Oracle VM VirtualBox) — программный продукт виртуализации для операционных систем Microsoft Windows, Linux, FreeBSD, Mac OS X, Solaris/OpenS</w:t>
+      </w:r>
+      <w:r>
+        <w:rPr>
+          <w:rFonts w:eastAsia="TimesNewRoman"/>
+          <w:sz w:val="26"/>
+          <w:szCs w:val="26"/>
+        </w:rPr>
+        <w:t>olaris, ReactOS, DOS и других</w:t>
+      </w:r>
+      <w:r>
+        <w:rPr>
+          <w:rFonts w:eastAsia="TimesNewRoman"/>
+          <w:sz w:val="26"/>
+          <w:szCs w:val="26"/>
+        </w:rPr>
+        <w:t>.</w:t>
+      </w:r>
+      <w:r>
+        <w:rPr>
+          <w:rFonts w:eastAsia="TimesNewRoman"/>
+          <w:sz w:val="26"/>
+          <w:szCs w:val="26"/>
+        </w:rPr>
+        <w:t xml:space="preserve"> При написании программ использовалась </w:t>
+      </w:r>
+      <w:r>
+        <w:rPr>
+          <w:rFonts w:eastAsia="TimesNewRoman"/>
+          <w:sz w:val="26"/>
+          <w:szCs w:val="26"/>
+        </w:rPr>
+        <w:t xml:space="preserve">операционная система </w:t>
+      </w:r>
+      <w:r>
+        <w:rPr>
+          <w:rFonts w:eastAsia="TimesNewRoman"/>
+          <w:sz w:val="26"/>
+          <w:szCs w:val="26"/>
+        </w:rPr>
+        <w:t>ве</w:t>
+      </w:r>
+      <w:r>
+        <w:rPr>
+          <w:rFonts w:eastAsia="TimesNewRoman"/>
+          <w:sz w:val="26"/>
+          <w:szCs w:val="26"/>
+        </w:rPr>
+        <w:t>рсии</w:t>
+      </w:r>
       <w:r>
         <w:rPr>
           <w:rFonts w:eastAsia="TimesNewRoman"/>
@@ -6336,88 +4509,82 @@
         </w:rPr>
         <w:t xml:space="preserve"> </w:t>
       </w:r>
-      <w:proofErr w:type="spellStart"/>
-      <w:r>
-        <w:rPr>
-          <w:rFonts w:eastAsia="TimesNewRoman"/>
-          <w:sz w:val="26"/>
-          <w:szCs w:val="26"/>
-        </w:rPr>
-        <w:t>Windows</w:t>
-      </w:r>
-      <w:proofErr w:type="spellEnd"/>
-      <w:r>
-        <w:rPr>
-          <w:rFonts w:eastAsia="TimesNewRoman"/>
-          <w:sz w:val="26"/>
-          <w:szCs w:val="26"/>
-        </w:rPr>
-        <w:t xml:space="preserve">, </w:t>
-      </w:r>
-      <w:proofErr w:type="spellStart"/>
-      <w:r>
-        <w:rPr>
-          <w:rFonts w:eastAsia="TimesNewRoman"/>
-          <w:sz w:val="26"/>
-          <w:szCs w:val="26"/>
+      <w:r>
+        <w:rPr>
+          <w:rFonts w:eastAsia="TimesNewRoman"/>
+          <w:sz w:val="26"/>
+          <w:szCs w:val="26"/>
+        </w:rPr>
+        <w:t xml:space="preserve">14.04 </w:t>
+      </w:r>
+      <w:r>
+        <w:rPr>
+          <w:rFonts w:eastAsia="TimesNewRoman"/>
+          <w:sz w:val="26"/>
+          <w:szCs w:val="26"/>
+          <w:lang w:val="en-GB"/>
         </w:rPr>
         <w:t>Linux</w:t>
       </w:r>
-      <w:proofErr w:type="spellEnd"/>
-      <w:r>
-        <w:rPr>
-          <w:rFonts w:eastAsia="TimesNewRoman"/>
-          <w:sz w:val="26"/>
-          <w:szCs w:val="26"/>
-        </w:rPr>
-        <w:t xml:space="preserve">, </w:t>
-      </w:r>
-      <w:proofErr w:type="spellStart"/>
-      <w:r>
-        <w:rPr>
-          <w:rFonts w:eastAsia="TimesNewRoman"/>
-          <w:sz w:val="26"/>
-          <w:szCs w:val="26"/>
-        </w:rPr>
-        <w:t>FreeBSD</w:t>
-      </w:r>
-      <w:proofErr w:type="spellEnd"/>
-      <w:r>
-        <w:rPr>
-          <w:rFonts w:eastAsia="TimesNewRoman"/>
-          <w:sz w:val="26"/>
-          <w:szCs w:val="26"/>
-        </w:rPr>
-        <w:t xml:space="preserve">, </w:t>
-      </w:r>
-      <w:proofErr w:type="spellStart"/>
-      <w:r>
-        <w:rPr>
-          <w:rFonts w:eastAsia="TimesNewRoman"/>
-          <w:sz w:val="26"/>
-          <w:szCs w:val="26"/>
-        </w:rPr>
-        <w:t>Mac</w:t>
-      </w:r>
-      <w:proofErr w:type="spellEnd"/>
-      <w:r>
-        <w:rPr>
-          <w:rFonts w:eastAsia="TimesNewRoman"/>
-          <w:sz w:val="26"/>
-          <w:szCs w:val="26"/>
-        </w:rPr>
-        <w:t xml:space="preserve"> OS X, </w:t>
-      </w:r>
-      <w:proofErr w:type="spellStart"/>
-      <w:r>
-        <w:rPr>
-          <w:rFonts w:eastAsia="TimesNewRoman"/>
-          <w:sz w:val="26"/>
-          <w:szCs w:val="26"/>
-        </w:rPr>
-        <w:t>Solaris</w:t>
-      </w:r>
-      <w:proofErr w:type="spellEnd"/>
+      <w:r>
+        <w:rPr>
+          <w:rFonts w:eastAsia="TimesNewRoman"/>
+          <w:sz w:val="26"/>
+          <w:szCs w:val="26"/>
+        </w:rPr>
+        <w:t xml:space="preserve"> </w:t>
+      </w:r>
+      <w:r>
+        <w:rPr>
+          <w:rFonts w:eastAsia="TimesNewRoman"/>
+          <w:sz w:val="26"/>
+          <w:szCs w:val="26"/>
+          <w:lang w:val="en-GB"/>
+        </w:rPr>
+        <w:t>Ubuntu</w:t>
+      </w:r>
+      <w:r>
+        <w:rPr>
+          <w:rFonts w:eastAsia="TimesNewRoman"/>
+          <w:sz w:val="26"/>
+          <w:szCs w:val="26"/>
+        </w:rPr>
+        <w:t xml:space="preserve">. Кроме этого, все лабораторные работы рекомендуется запускать именно в этой среде, так как именно в ней нужно затратить минимальное количество времени на установку </w:t>
+      </w:r>
+      <w:r>
+        <w:rPr>
+          <w:rFonts w:eastAsia="TimesNewRoman"/>
+          <w:sz w:val="26"/>
+          <w:szCs w:val="26"/>
+          <w:lang w:val="en-GB"/>
+        </w:rPr>
+        <w:t>zenity</w:t>
+      </w:r>
+      <w:r>
+        <w:rPr>
+          <w:rFonts w:eastAsia="TimesNewRoman"/>
+          <w:sz w:val="26"/>
+          <w:szCs w:val="26"/>
+        </w:rPr>
+        <w:t xml:space="preserve"> и</w:t>
+      </w:r>
+      <w:r>
+        <w:rPr>
+          <w:rFonts w:eastAsia="TimesNewRoman"/>
+          <w:sz w:val="26"/>
+          <w:szCs w:val="26"/>
+        </w:rPr>
+        <w:t xml:space="preserve"> </w:t>
+      </w:r>
+      <w:r>
+        <w:rPr>
+          <w:rFonts w:eastAsia="TimesNewRoman"/>
+          <w:sz w:val="26"/>
+          <w:szCs w:val="26"/>
+          <w:lang w:val="en-GB"/>
+        </w:rPr>
+        <w:t>tcl</w:t>
+      </w:r>
       <w:r>
         <w:rPr>
           <w:rFonts w:eastAsia="TimesNewRoman"/>
@@ -6426,106 +4593,6 @@
         </w:rPr>
         <w:t>/</w:t>
       </w:r>
-      <w:proofErr w:type="spellStart"/>
-      <w:r>
-        <w:rPr>
-          <w:rFonts w:eastAsia="TimesNewRoman"/>
-          <w:sz w:val="26"/>
-          <w:szCs w:val="26"/>
-        </w:rPr>
-        <w:t>OpenS</w:t>
-      </w:r>
-      <w:r>
-        <w:rPr>
-          <w:rFonts w:eastAsia="TimesNewRoman"/>
-          <w:sz w:val="26"/>
-          <w:szCs w:val="26"/>
-        </w:rPr>
-        <w:t>olaris</w:t>
-      </w:r>
-      <w:proofErr w:type="spellEnd"/>
-      <w:r>
-        <w:rPr>
-          <w:rFonts w:eastAsia="TimesNewRoman"/>
-          <w:sz w:val="26"/>
-          <w:szCs w:val="26"/>
-        </w:rPr>
-        <w:t xml:space="preserve">, </w:t>
-      </w:r>
-      <w:proofErr w:type="spellStart"/>
-      <w:r>
-        <w:rPr>
-          <w:rFonts w:eastAsia="TimesNewRoman"/>
-          <w:sz w:val="26"/>
-          <w:szCs w:val="26"/>
-        </w:rPr>
-        <w:t>ReactOS</w:t>
-      </w:r>
-      <w:proofErr w:type="spellEnd"/>
-      <w:r>
-        <w:rPr>
-          <w:rFonts w:eastAsia="TimesNewRoman"/>
-          <w:sz w:val="26"/>
-          <w:szCs w:val="26"/>
-        </w:rPr>
-        <w:t>, DOS и других</w:t>
-      </w:r>
-      <w:r>
-        <w:rPr>
-          <w:rFonts w:eastAsia="TimesNewRoman"/>
-          <w:sz w:val="26"/>
-          <w:szCs w:val="26"/>
-        </w:rPr>
-        <w:t>.</w:t>
-      </w:r>
-      <w:r>
-        <w:rPr>
-          <w:rFonts w:eastAsia="TimesNewRoman"/>
-          <w:sz w:val="26"/>
-          <w:szCs w:val="26"/>
-        </w:rPr>
-        <w:t xml:space="preserve"> При написании программ использовалась </w:t>
-      </w:r>
-      <w:r>
-        <w:rPr>
-          <w:rFonts w:eastAsia="TimesNewRoman"/>
-          <w:sz w:val="26"/>
-          <w:szCs w:val="26"/>
-        </w:rPr>
-        <w:t xml:space="preserve">операционная система </w:t>
-      </w:r>
-      <w:r>
-        <w:rPr>
-          <w:rFonts w:eastAsia="TimesNewRoman"/>
-          <w:sz w:val="26"/>
-          <w:szCs w:val="26"/>
-        </w:rPr>
-        <w:t>ве</w:t>
-      </w:r>
-      <w:r>
-        <w:rPr>
-          <w:rFonts w:eastAsia="TimesNewRoman"/>
-          <w:sz w:val="26"/>
-          <w:szCs w:val="26"/>
-        </w:rPr>
-        <w:t>рсии</w:t>
-      </w:r>
-      <w:r>
-        <w:rPr>
-          <w:rFonts w:eastAsia="TimesNewRoman"/>
-          <w:sz w:val="26"/>
-          <w:szCs w:val="26"/>
-        </w:rPr>
-        <w:t xml:space="preserve"> </w:t>
-      </w:r>
-      <w:r>
-        <w:rPr>
-          <w:rFonts w:eastAsia="TimesNewRoman"/>
-          <w:sz w:val="26"/>
-          <w:szCs w:val="26"/>
-        </w:rPr>
-        <w:t xml:space="preserve">14.04 </w:t>
-      </w:r>
       <w:r>
         <w:rPr>
           <w:rFonts w:eastAsia="TimesNewRoman"/>
@@ -6533,90 +4600,8 @@
           <w:szCs w:val="26"/>
           <w:lang w:val="en-GB"/>
         </w:rPr>
-        <w:t>Linux</w:t>
-      </w:r>
-      <w:r>
-        <w:rPr>
-          <w:rFonts w:eastAsia="TimesNewRoman"/>
-          <w:sz w:val="26"/>
-          <w:szCs w:val="26"/>
-        </w:rPr>
-        <w:t xml:space="preserve"> </w:t>
-      </w:r>
-      <w:r>
-        <w:rPr>
-          <w:rFonts w:eastAsia="TimesNewRoman"/>
-          <w:sz w:val="26"/>
-          <w:szCs w:val="26"/>
-          <w:lang w:val="en-GB"/>
-        </w:rPr>
-        <w:t>Ubuntu</w:t>
-      </w:r>
-      <w:r>
-        <w:rPr>
-          <w:rFonts w:eastAsia="TimesNewRoman"/>
-          <w:sz w:val="26"/>
-          <w:szCs w:val="26"/>
-        </w:rPr>
-        <w:t xml:space="preserve">. Кроме этого, все лабораторные работы рекомендуется запускать именно в этой среде, так как именно в ней нужно затратить минимальное количество времени на установку </w:t>
-      </w:r>
-      <w:proofErr w:type="spellStart"/>
-      <w:r>
-        <w:rPr>
-          <w:rFonts w:eastAsia="TimesNewRoman"/>
-          <w:sz w:val="26"/>
-          <w:szCs w:val="26"/>
-          <w:lang w:val="en-GB"/>
-        </w:rPr>
-        <w:t>zenity</w:t>
-      </w:r>
-      <w:proofErr w:type="spellEnd"/>
-      <w:r>
-        <w:rPr>
-          <w:rFonts w:eastAsia="TimesNewRoman"/>
-          <w:sz w:val="26"/>
-          <w:szCs w:val="26"/>
-        </w:rPr>
-        <w:t xml:space="preserve"> и</w:t>
-      </w:r>
-      <w:r>
-        <w:rPr>
-          <w:rFonts w:eastAsia="TimesNewRoman"/>
-          <w:sz w:val="26"/>
-          <w:szCs w:val="26"/>
-        </w:rPr>
-        <w:t xml:space="preserve"> </w:t>
-      </w:r>
-      <w:proofErr w:type="spellStart"/>
-      <w:r>
-        <w:rPr>
-          <w:rFonts w:eastAsia="TimesNewRoman"/>
-          <w:sz w:val="26"/>
-          <w:szCs w:val="26"/>
-          <w:lang w:val="en-GB"/>
-        </w:rPr>
-        <w:t>tcl</w:t>
-      </w:r>
-      <w:proofErr w:type="spellEnd"/>
-      <w:r>
-        <w:rPr>
-          <w:rFonts w:eastAsia="TimesNewRoman"/>
-          <w:sz w:val="26"/>
-          <w:szCs w:val="26"/>
-        </w:rPr>
-        <w:t>/</w:t>
-      </w:r>
-      <w:proofErr w:type="spellStart"/>
-      <w:r>
-        <w:rPr>
-          <w:rFonts w:eastAsia="TimesNewRoman"/>
-          <w:sz w:val="26"/>
-          <w:szCs w:val="26"/>
-          <w:lang w:val="en-GB"/>
-        </w:rPr>
         <w:t>tk</w:t>
       </w:r>
-      <w:proofErr w:type="spellEnd"/>
       <w:r>
         <w:rPr>
           <w:rFonts w:eastAsia="TimesNewRoman"/>
@@ -6651,25 +4636,7 @@
           <w:sz w:val="26"/>
           <w:szCs w:val="26"/>
         </w:rPr>
-        <w:t xml:space="preserve">Также в процессе разработки программного обеспечения с целью проверки правильности рекомендаций, которые были даны учащимся, использовался аккаунт </w:t>
-      </w:r>
-      <w:proofErr w:type="spellStart"/>
-      <w:r>
-        <w:rPr>
-          <w:rFonts w:eastAsia="TimesNewRoman"/>
-          <w:sz w:val="26"/>
-          <w:szCs w:val="26"/>
-        </w:rPr>
-        <w:t>Microsoft</w:t>
-      </w:r>
-      <w:proofErr w:type="spellEnd"/>
-      <w:r>
-        <w:rPr>
-          <w:rFonts w:eastAsia="TimesNewRoman"/>
-          <w:sz w:val="26"/>
-          <w:szCs w:val="26"/>
-        </w:rPr>
-        <w:t xml:space="preserve"> </w:t>
+        <w:t xml:space="preserve">Также в процессе разработки программного обеспечения с целью проверки правильности рекомендаций, которые были даны учащимся, использовался аккаунт Microsoft </w:t>
       </w:r>
       <w:r>
         <w:rPr>
@@ -6688,85 +4655,21 @@
         </w:rPr>
         <w:t xml:space="preserve">. </w:t>
       </w:r>
-      <w:proofErr w:type="spellStart"/>
-      <w:r>
-        <w:rPr>
-          <w:rFonts w:eastAsia="TimesNewRoman"/>
-          <w:sz w:val="26"/>
-          <w:szCs w:val="26"/>
-        </w:rPr>
-        <w:t>Microsoft</w:t>
-      </w:r>
-      <w:proofErr w:type="spellEnd"/>
-      <w:r>
-        <w:rPr>
-          <w:rFonts w:eastAsia="TimesNewRoman"/>
-          <w:sz w:val="26"/>
-          <w:szCs w:val="26"/>
-        </w:rPr>
-        <w:t xml:space="preserve"> (</w:t>
-      </w:r>
-      <w:proofErr w:type="spellStart"/>
-      <w:r>
-        <w:rPr>
-          <w:rFonts w:eastAsia="TimesNewRoman"/>
-          <w:sz w:val="26"/>
-          <w:szCs w:val="26"/>
-        </w:rPr>
-        <w:t>Windows</w:t>
-      </w:r>
-      <w:proofErr w:type="spellEnd"/>
-      <w:r>
-        <w:rPr>
-          <w:rFonts w:eastAsia="TimesNewRoman"/>
-          <w:sz w:val="26"/>
-          <w:szCs w:val="26"/>
-        </w:rPr>
-        <w:t xml:space="preserve">) </w:t>
-      </w:r>
-      <w:proofErr w:type="spellStart"/>
-      <w:r>
-        <w:rPr>
-          <w:rFonts w:eastAsia="TimesNewRoman"/>
-          <w:sz w:val="26"/>
-          <w:szCs w:val="26"/>
-        </w:rPr>
-        <w:t>Azure</w:t>
-      </w:r>
-      <w:proofErr w:type="spellEnd"/>
-      <w:r>
-        <w:rPr>
-          <w:rFonts w:eastAsia="TimesNewRoman"/>
-          <w:sz w:val="26"/>
-          <w:szCs w:val="26"/>
-        </w:rPr>
-        <w:t xml:space="preserve"> </w:t>
-      </w:r>
-      <w:r>
-        <w:rPr>
-          <w:rFonts w:eastAsia="TimesNewRoman"/>
-          <w:sz w:val="26"/>
-          <w:szCs w:val="26"/>
-        </w:rPr>
-        <w:t xml:space="preserve">— название облачной платформы от </w:t>
-      </w:r>
-      <w:proofErr w:type="spellStart"/>
-      <w:r>
-        <w:rPr>
-          <w:rFonts w:eastAsia="TimesNewRoman"/>
-          <w:sz w:val="26"/>
-          <w:szCs w:val="26"/>
-        </w:rPr>
-        <w:t>Microsoft</w:t>
-      </w:r>
-      <w:proofErr w:type="spellEnd"/>
-      <w:r>
-        <w:rPr>
-          <w:rFonts w:eastAsia="TimesNewRoman"/>
-          <w:sz w:val="26"/>
-          <w:szCs w:val="26"/>
-        </w:rPr>
-        <w:t xml:space="preserve">. Предоставляет возможность разработки и выполнения приложений и хранения данных на серверах, расположенных в распределенных дата-центрах. </w:t>
+      <w:r>
+        <w:rPr>
+          <w:rFonts w:eastAsia="TimesNewRoman"/>
+          <w:sz w:val="26"/>
+          <w:szCs w:val="26"/>
+        </w:rPr>
+        <w:t xml:space="preserve">Microsoft (Windows) Azure </w:t>
+      </w:r>
+      <w:r>
+        <w:rPr>
+          <w:rFonts w:eastAsia="TimesNewRoman"/>
+          <w:sz w:val="26"/>
+          <w:szCs w:val="26"/>
+        </w:rPr>
+        <w:t xml:space="preserve">— название облачной платформы от Microsoft. Предоставляет возможность разработки и выполнения приложений и хранения данных на серверах, расположенных в распределенных дата-центрах. </w:t>
       </w:r>
     </w:p>
     <w:p>
@@ -6802,43 +4705,7 @@
           <w:sz w:val="26"/>
           <w:szCs w:val="26"/>
         </w:rPr>
-        <w:t xml:space="preserve">основе работы </w:t>
-      </w:r>
-      <w:proofErr w:type="spellStart"/>
-      <w:r>
-        <w:rPr>
-          <w:rFonts w:eastAsia="TimesNewRoman"/>
-          <w:sz w:val="26"/>
-          <w:szCs w:val="26"/>
-        </w:rPr>
-        <w:t>Microsoft</w:t>
-      </w:r>
-      <w:proofErr w:type="spellEnd"/>
-      <w:r>
-        <w:rPr>
-          <w:rFonts w:eastAsia="TimesNewRoman"/>
-          <w:sz w:val="26"/>
-          <w:szCs w:val="26"/>
-        </w:rPr>
-        <w:t xml:space="preserve"> </w:t>
-      </w:r>
-      <w:proofErr w:type="spellStart"/>
-      <w:r>
-        <w:rPr>
-          <w:rFonts w:eastAsia="TimesNewRoman"/>
-          <w:sz w:val="26"/>
-          <w:szCs w:val="26"/>
-        </w:rPr>
-        <w:t>Azure</w:t>
-      </w:r>
-      <w:proofErr w:type="spellEnd"/>
-      <w:r>
-        <w:rPr>
-          <w:rFonts w:eastAsia="TimesNewRoman"/>
-          <w:sz w:val="26"/>
-          <w:szCs w:val="26"/>
-        </w:rPr>
-        <w:t xml:space="preserve"> лежит запуск виртуальной машины для каждого экземпляра приложения. Разработчик определяет необходимый объем для хранения данных и требуемые вычислительные мощности (количество виртуальных машин), после чего платформа предоставляет соответствующие ресурсы. Когда первоначальные потребности в ресурсах изменяются, в соответствии с новым запросом заказчика платформа выделяет под приложение дополнительные или сокращает неиспользуемые ресурсы дата-центра.</w:t>
+        <w:t>основе работы Microsoft Azure лежит запуск виртуальной машины для каждого экземпляра приложения. Разработчик определяет необходимый объем для хранения данных и требуемые вычислительные мощности (количество виртуальных машин), после чего платформа предоставляет соответствующие ресурсы. Когда первоначальные потребности в ресурсах изменяются, в соответствии с новым запросом заказчика платформа выделяет под приложение дополнительные или сокращает неиспользуемые ресурсы дата-центра.</w:t>
       </w:r>
     </w:p>
     <w:p>
@@ -6852,59 +4719,13 @@
           <w:szCs w:val="26"/>
         </w:rPr>
       </w:pPr>
-      <w:proofErr w:type="spellStart"/>
-      <w:r>
-        <w:rPr>
-          <w:rFonts w:eastAsia="TimesNewRoman"/>
-          <w:sz w:val="26"/>
-          <w:szCs w:val="26"/>
-        </w:rPr>
-        <w:t>Microsoft</w:t>
-      </w:r>
-      <w:proofErr w:type="spellEnd"/>
-      <w:r>
-        <w:rPr>
-          <w:rFonts w:eastAsia="TimesNewRoman"/>
-          <w:sz w:val="26"/>
-          <w:szCs w:val="26"/>
-        </w:rPr>
-        <w:t xml:space="preserve"> </w:t>
-      </w:r>
-      <w:proofErr w:type="spellStart"/>
-      <w:r>
-        <w:rPr>
-          <w:rFonts w:eastAsia="TimesNewRoman"/>
-          <w:sz w:val="26"/>
-          <w:szCs w:val="26"/>
-        </w:rPr>
-        <w:t>Azure</w:t>
-      </w:r>
-      <w:proofErr w:type="spellEnd"/>
-      <w:r>
-        <w:rPr>
-          <w:rFonts w:eastAsia="TimesNewRoman"/>
-          <w:sz w:val="26"/>
-          <w:szCs w:val="26"/>
-        </w:rPr>
-        <w:t xml:space="preserve"> как </w:t>
-      </w:r>
-      <w:proofErr w:type="spellStart"/>
-      <w:r>
-        <w:rPr>
-          <w:rFonts w:eastAsia="TimesNewRoman"/>
-          <w:sz w:val="26"/>
-          <w:szCs w:val="26"/>
-        </w:rPr>
-        <w:t>PaaS</w:t>
-      </w:r>
-      <w:proofErr w:type="spellEnd"/>
-      <w:r>
-        <w:rPr>
-          <w:rFonts w:eastAsia="TimesNewRoman"/>
-          <w:sz w:val="26"/>
-          <w:szCs w:val="26"/>
-        </w:rPr>
-        <w:t xml:space="preserve"> обеспечит не только все базовые функции операционной системы, но и дополнительные: выделение ресурсов по требованию для неограниченного масштабирования, автоматическую синхронную репликацию данных для повышения отказоустойчивости, обработку отказов инфраструктуры для обеспечения постоянной доступности и многое другое.</w:t>
+      <w:r>
+        <w:rPr>
+          <w:rFonts w:eastAsia="TimesNewRoman"/>
+          <w:sz w:val="26"/>
+          <w:szCs w:val="26"/>
+        </w:rPr>
+        <w:t>Microsoft Azure как PaaS обеспечит не только все базовые функции операционной системы, но и дополнительные: выделение ресурсов по требованию для неограниченного масштабирования, автоматическую синхронную репликацию данных для повышения отказоустойчивости, обработку отказов инфраструктуры для обеспечения постоянной доступности и многое другое.</w:t>
       </w:r>
     </w:p>
     <w:p>
@@ -6993,7 +4814,6 @@
         </w:rPr>
         <w:t xml:space="preserve"> </w:t>
       </w:r>
-      <w:proofErr w:type="spellStart"/>
       <w:r>
         <w:rPr>
           <w:rFonts w:eastAsia="TimesNewRoman"/>
@@ -7003,7 +4823,6 @@
         </w:rPr>
         <w:t>PuTTY</w:t>
       </w:r>
-      <w:proofErr w:type="spellEnd"/>
       <w:r>
         <w:rPr>
           <w:rFonts w:eastAsia="TimesNewRoman"/>
@@ -7015,7 +4834,6 @@
       <w:r>
         <w:t xml:space="preserve"> </w:t>
       </w:r>
-      <w:proofErr w:type="spellStart"/>
       <w:r>
         <w:rPr>
           <w:rFonts w:eastAsia="TimesNewRoman"/>
@@ -7025,7 +4843,6 @@
         </w:rPr>
         <w:t>PuTTY</w:t>
       </w:r>
-      <w:proofErr w:type="spellEnd"/>
       <w:r>
         <w:rPr>
           <w:rFonts w:eastAsia="TimesNewRoman"/>
@@ -7113,7 +4930,6 @@
           <w:szCs w:val="26"/>
         </w:rPr>
       </w:pPr>
-      <w:proofErr w:type="spellStart"/>
       <w:r>
         <w:rPr>
           <w:rFonts w:eastAsia="TimesNewRoman"/>
@@ -7123,7 +4939,6 @@
         </w:rPr>
         <w:t>PuTTY</w:t>
       </w:r>
-      <w:proofErr w:type="spellEnd"/>
       <w:r>
         <w:rPr>
           <w:rFonts w:eastAsia="TimesNewRoman"/>
@@ -7132,7 +4947,6 @@
         </w:rPr>
         <w:t xml:space="preserve"> позволяет подключиться и управлять удаленным узлом (например, сервером). В </w:t>
       </w:r>
-      <w:proofErr w:type="spellStart"/>
       <w:r>
         <w:rPr>
           <w:rFonts w:eastAsia="TimesNewRoman"/>
@@ -7142,7 +4956,6 @@
         </w:rPr>
         <w:t>PuTTY</w:t>
       </w:r>
-      <w:proofErr w:type="spellEnd"/>
       <w:r>
         <w:rPr>
           <w:rFonts w:eastAsia="TimesNewRoman"/>
@@ -7171,7 +4984,6 @@
         </w:rPr>
         <w:t xml:space="preserve">Для взаимодействия же с системой контроля версий при разработке лабораторного практикума, был использован </w:t>
       </w:r>
-      <w:proofErr w:type="spellStart"/>
       <w:r>
         <w:rPr>
           <w:rFonts w:eastAsia="TimesNewRoman"/>
@@ -7181,7 +4993,6 @@
         </w:rPr>
         <w:t>SourceTree</w:t>
       </w:r>
-      <w:proofErr w:type="spellEnd"/>
       <w:r>
         <w:rPr>
           <w:rFonts w:eastAsia="TimesNewRoman"/>
@@ -7190,111 +5001,81 @@
         </w:rPr>
         <w:t xml:space="preserve">. </w:t>
       </w:r>
-      <w:proofErr w:type="spellStart"/>
-      <w:r>
-        <w:rPr>
-          <w:rFonts w:eastAsia="TimesNewRoman"/>
-          <w:sz w:val="26"/>
-          <w:szCs w:val="26"/>
+      <w:r>
+        <w:rPr>
+          <w:rFonts w:eastAsia="TimesNewRoman"/>
+          <w:sz w:val="26"/>
+          <w:szCs w:val="26"/>
+        </w:rPr>
+        <w:t xml:space="preserve">SourceTree - бесплатный </w:t>
+      </w:r>
+      <w:r>
+        <w:rPr>
+          <w:rFonts w:eastAsia="TimesNewRoman"/>
+          <w:sz w:val="26"/>
+          <w:szCs w:val="26"/>
+          <w:lang w:val="en-GB"/>
+        </w:rPr>
+        <w:t>Git</w:t>
+      </w:r>
+      <w:r>
+        <w:rPr>
+          <w:rFonts w:eastAsia="TimesNewRoman"/>
+          <w:sz w:val="26"/>
+          <w:szCs w:val="26"/>
+        </w:rPr>
+        <w:t xml:space="preserve"> </w:t>
+      </w:r>
+      <w:r>
+        <w:rPr>
+          <w:rFonts w:eastAsia="TimesNewRoman"/>
+          <w:sz w:val="26"/>
+          <w:szCs w:val="26"/>
+          <w:lang w:val="en-GB"/>
+        </w:rPr>
+        <w:t>GUI</w:t>
+      </w:r>
+      <w:r>
+        <w:rPr>
+          <w:rFonts w:eastAsia="TimesNewRoman"/>
+          <w:sz w:val="26"/>
+          <w:szCs w:val="26"/>
+        </w:rPr>
+        <w:t xml:space="preserve"> клиент для настольных компьютеров под управлением Windows. </w:t>
+      </w:r>
+      <w:r>
+        <w:rPr>
+          <w:rFonts w:eastAsia="TimesNewRoman"/>
+          <w:sz w:val="26"/>
+          <w:szCs w:val="26"/>
+        </w:rPr>
+        <w:t>Благодаря ему не нужно постоянно работать</w:t>
+      </w:r>
+      <w:r>
+        <w:rPr>
+          <w:rFonts w:eastAsia="TimesNewRoman"/>
+          <w:sz w:val="26"/>
+          <w:szCs w:val="26"/>
+        </w:rPr>
+        <w:t xml:space="preserve"> с командной строкой</w:t>
+      </w:r>
+      <w:r>
+        <w:rPr>
+          <w:rFonts w:eastAsia="TimesNewRoman"/>
+          <w:sz w:val="26"/>
+          <w:szCs w:val="26"/>
+        </w:rPr>
+        <w:t xml:space="preserve">, а большинство стандартных операций (создание пакета изменений, отправка изменений на сервер, скачивание данных с сервера, объединение веток) можно сделать в несколько кликов. Тем ни менее, </w:t>
+      </w:r>
+      <w:r>
+        <w:rPr>
+          <w:rFonts w:eastAsia="TimesNewRoman"/>
+          <w:sz w:val="26"/>
+          <w:szCs w:val="26"/>
+          <w:lang w:val="en-GB"/>
         </w:rPr>
         <w:t>SourceTree</w:t>
       </w:r>
-      <w:proofErr w:type="spellEnd"/>
-      <w:r>
-        <w:rPr>
-          <w:rFonts w:eastAsia="TimesNewRoman"/>
-          <w:sz w:val="26"/>
-          <w:szCs w:val="26"/>
-        </w:rPr>
-        <w:t xml:space="preserve"> - бесплатный </w:t>
-      </w:r>
-      <w:r>
-        <w:rPr>
-          <w:rFonts w:eastAsia="TimesNewRoman"/>
-          <w:sz w:val="26"/>
-          <w:szCs w:val="26"/>
-          <w:lang w:val="en-GB"/>
-        </w:rPr>
-        <w:t>Git</w:t>
-      </w:r>
-      <w:r>
-        <w:rPr>
-          <w:rFonts w:eastAsia="TimesNewRoman"/>
-          <w:sz w:val="26"/>
-          <w:szCs w:val="26"/>
-        </w:rPr>
-        <w:t xml:space="preserve"> </w:t>
-      </w:r>
-      <w:r>
-        <w:rPr>
-          <w:rFonts w:eastAsia="TimesNewRoman"/>
-          <w:sz w:val="26"/>
-          <w:szCs w:val="26"/>
-          <w:lang w:val="en-GB"/>
-        </w:rPr>
-        <w:t>GUI</w:t>
-      </w:r>
-      <w:r>
-        <w:rPr>
-          <w:rFonts w:eastAsia="TimesNewRoman"/>
-          <w:sz w:val="26"/>
-          <w:szCs w:val="26"/>
-        </w:rPr>
-        <w:t xml:space="preserve"> клиент для настольных компьютеров под управлением </w:t>
-      </w:r>
-      <w:proofErr w:type="spellStart"/>
-      <w:r>
-        <w:rPr>
-          <w:rFonts w:eastAsia="TimesNewRoman"/>
-          <w:sz w:val="26"/>
-          <w:szCs w:val="26"/>
-        </w:rPr>
-        <w:t>Windows</w:t>
-      </w:r>
-      <w:proofErr w:type="spellEnd"/>
-      <w:r>
-        <w:rPr>
-          <w:rFonts w:eastAsia="TimesNewRoman"/>
-          <w:sz w:val="26"/>
-          <w:szCs w:val="26"/>
-        </w:rPr>
-        <w:t xml:space="preserve">. </w:t>
-      </w:r>
-      <w:r>
-        <w:rPr>
-          <w:rFonts w:eastAsia="TimesNewRoman"/>
-          <w:sz w:val="26"/>
-          <w:szCs w:val="26"/>
-        </w:rPr>
-        <w:t>Благодаря ему не нужно постоянно работать</w:t>
-      </w:r>
-      <w:r>
-        <w:rPr>
-          <w:rFonts w:eastAsia="TimesNewRoman"/>
-          <w:sz w:val="26"/>
-          <w:szCs w:val="26"/>
-        </w:rPr>
-        <w:t xml:space="preserve"> с командной строкой</w:t>
-      </w:r>
-      <w:r>
-        <w:rPr>
-          <w:rFonts w:eastAsia="TimesNewRoman"/>
-          <w:sz w:val="26"/>
-          <w:szCs w:val="26"/>
-        </w:rPr>
-        <w:t xml:space="preserve">, а большинство стандартных операций (создание пакета изменений, отправка изменений на сервер, скачивание данных с сервера, объединение веток) можно сделать в несколько кликов. Тем ни менее, </w:t>
-      </w:r>
-      <w:proofErr w:type="spellStart"/>
-      <w:r>
-        <w:rPr>
-          <w:rFonts w:eastAsia="TimesNewRoman"/>
-          <w:sz w:val="26"/>
-          <w:szCs w:val="26"/>
-          <w:lang w:val="en-GB"/>
-        </w:rPr>
-        <w:t>SourceTree</w:t>
-      </w:r>
-      <w:proofErr w:type="spellEnd"/>
       <w:r>
         <w:rPr>
           <w:rFonts w:eastAsia="TimesNewRoman"/>
@@ -7323,14 +5104,42 @@
           <w:szCs w:val="26"/>
         </w:rPr>
       </w:pPr>
-      <w:r>
+    </w:p>
+    <w:p>
+      <w:pPr>
+        <w:spacing w:before="600" w:after="100" w:afterAutospacing="1" w:line="288" w:lineRule="auto"/>
+        <w:ind w:firstLine="709"/>
+        <w:jc w:val="both"/>
         <w:rPr>
           <w:b/>
           <w:sz w:val="26"/>
           <w:szCs w:val="26"/>
         </w:rPr>
+      </w:pPr>
+      <w:r>
+        <w:rPr>
+          <w:b/>
+          <w:sz w:val="26"/>
+          <w:szCs w:val="26"/>
+        </w:rPr>
         <w:lastRenderedPageBreak/>
-        <w:t xml:space="preserve">2.4 Использование системы контроля версий в разработке лабораторного практикума </w:t>
+        <w:t xml:space="preserve">2.4 </w:t>
+      </w:r>
+      <w:r>
+        <w:rPr>
+          <w:b/>
+          <w:sz w:val="26"/>
+          <w:szCs w:val="26"/>
+        </w:rPr>
+        <w:t>Система контроля версий при</w:t>
+      </w:r>
+      <w:r>
+        <w:rPr>
+          <w:b/>
+          <w:sz w:val="26"/>
+          <w:szCs w:val="26"/>
+        </w:rPr>
+        <w:t xml:space="preserve"> разработке практикума </w:t>
       </w:r>
     </w:p>
     <w:p>
@@ -7455,7 +5264,6 @@
         </w:rPr>
         <w:t>.</w:t>
       </w:r>
-      <w:proofErr w:type="spellStart"/>
       <w:r>
         <w:rPr>
           <w:rFonts w:eastAsia="TimesNewRoman"/>
@@ -7465,7 +5273,6 @@
         </w:rPr>
         <w:t>docx</w:t>
       </w:r>
-      <w:proofErr w:type="spellEnd"/>
       <w:r>
         <w:rPr>
           <w:rFonts w:eastAsia="TimesNewRoman"/>
@@ -7551,25 +5358,7 @@
           <w:sz w:val="26"/>
           <w:szCs w:val="26"/>
         </w:rPr>
-        <w:t>-</w:t>
-      </w:r>
-      <w:proofErr w:type="spellStart"/>
-      <w:r>
-        <w:rPr>
-          <w:rFonts w:eastAsia="TimesNewRoman"/>
-          <w:sz w:val="26"/>
-          <w:szCs w:val="26"/>
-        </w:rPr>
-        <w:t>репозиторий</w:t>
-      </w:r>
-      <w:proofErr w:type="spellEnd"/>
-      <w:r>
-        <w:rPr>
-          <w:rFonts w:eastAsia="TimesNewRoman"/>
-          <w:sz w:val="26"/>
-          <w:szCs w:val="26"/>
-        </w:rPr>
-        <w:t xml:space="preserve"> со всеми ревизиями будет занимать место, сопоставимое с</w:t>
+        <w:t>-репозиторий со всеми ревизиями будет занимать место, сопоставимое с</w:t>
       </w:r>
       <w:r>
         <w:rPr>
@@ -7597,25 +5386,7 @@
           <w:sz w:val="26"/>
           <w:szCs w:val="26"/>
         </w:rPr>
-        <w:t xml:space="preserve">Для хранения и постоянного доступа на правку к </w:t>
-      </w:r>
-      <w:proofErr w:type="spellStart"/>
-      <w:r>
-        <w:rPr>
-          <w:rFonts w:eastAsia="TimesNewRoman"/>
-          <w:sz w:val="26"/>
-          <w:szCs w:val="26"/>
-        </w:rPr>
-        <w:t>репозиторию</w:t>
-      </w:r>
-      <w:proofErr w:type="spellEnd"/>
-      <w:r>
-        <w:rPr>
-          <w:rFonts w:eastAsia="TimesNewRoman"/>
-          <w:sz w:val="26"/>
-          <w:szCs w:val="26"/>
-        </w:rPr>
-        <w:t xml:space="preserve"> использовался </w:t>
+        <w:t xml:space="preserve">Для хранения и постоянного доступа на правку к репозиторию использовался </w:t>
       </w:r>
       <w:r>
         <w:rPr>
@@ -7665,185 +5436,31 @@
           <w:sz w:val="26"/>
           <w:szCs w:val="26"/>
         </w:rPr>
-        <w:t xml:space="preserve"> веб-сервис для хостинга IT-проектов и их совместной разработки. Основан на системе контроля версий </w:t>
-      </w:r>
-      <w:proofErr w:type="spellStart"/>
-      <w:r>
-        <w:rPr>
-          <w:rFonts w:eastAsia="TimesNewRoman"/>
-          <w:sz w:val="26"/>
-          <w:szCs w:val="26"/>
-        </w:rPr>
-        <w:t>Git</w:t>
-      </w:r>
-      <w:proofErr w:type="spellEnd"/>
-      <w:r>
-        <w:rPr>
-          <w:rFonts w:eastAsia="TimesNewRoman"/>
-          <w:sz w:val="26"/>
-          <w:szCs w:val="26"/>
-        </w:rPr>
-        <w:t xml:space="preserve"> </w:t>
-      </w:r>
-      <w:r>
-        <w:rPr>
-          <w:rFonts w:eastAsia="TimesNewRoman"/>
-          <w:sz w:val="26"/>
-          <w:szCs w:val="26"/>
-        </w:rPr>
-        <w:t xml:space="preserve">и разработан на </w:t>
-      </w:r>
-      <w:proofErr w:type="spellStart"/>
-      <w:r>
-        <w:rPr>
-          <w:rFonts w:eastAsia="TimesNewRoman"/>
-          <w:sz w:val="26"/>
-          <w:szCs w:val="26"/>
-        </w:rPr>
-        <w:t>Ruby</w:t>
-      </w:r>
-      <w:proofErr w:type="spellEnd"/>
-      <w:r>
-        <w:rPr>
-          <w:rFonts w:eastAsia="TimesNewRoman"/>
-          <w:sz w:val="26"/>
-          <w:szCs w:val="26"/>
-        </w:rPr>
-        <w:t xml:space="preserve"> </w:t>
-      </w:r>
-      <w:proofErr w:type="spellStart"/>
-      <w:r>
-        <w:rPr>
-          <w:rFonts w:eastAsia="TimesNewRoman"/>
-          <w:sz w:val="26"/>
-          <w:szCs w:val="26"/>
-        </w:rPr>
-        <w:t>on</w:t>
-      </w:r>
-      <w:proofErr w:type="spellEnd"/>
-      <w:r>
-        <w:rPr>
-          <w:rFonts w:eastAsia="TimesNewRoman"/>
-          <w:sz w:val="26"/>
-          <w:szCs w:val="26"/>
-        </w:rPr>
-        <w:t xml:space="preserve"> </w:t>
-      </w:r>
-      <w:proofErr w:type="spellStart"/>
-      <w:r>
-        <w:rPr>
-          <w:rFonts w:eastAsia="TimesNewRoman"/>
-          <w:sz w:val="26"/>
-          <w:szCs w:val="26"/>
-        </w:rPr>
-        <w:t>Rails</w:t>
-      </w:r>
-      <w:proofErr w:type="spellEnd"/>
-      <w:r>
-        <w:rPr>
-          <w:rFonts w:eastAsia="TimesNewRoman"/>
-          <w:sz w:val="26"/>
-          <w:szCs w:val="26"/>
-        </w:rPr>
-        <w:t xml:space="preserve"> и </w:t>
-      </w:r>
-      <w:proofErr w:type="spellStart"/>
-      <w:r>
-        <w:rPr>
-          <w:rFonts w:eastAsia="TimesNewRoman"/>
-          <w:sz w:val="26"/>
-          <w:szCs w:val="26"/>
-        </w:rPr>
-        <w:t>Erlang</w:t>
-      </w:r>
-      <w:proofErr w:type="spellEnd"/>
-      <w:r>
-        <w:rPr>
-          <w:rFonts w:eastAsia="TimesNewRoman"/>
-          <w:sz w:val="26"/>
-          <w:szCs w:val="26"/>
-        </w:rPr>
-        <w:t xml:space="preserve"> компанией </w:t>
-      </w:r>
-      <w:proofErr w:type="spellStart"/>
-      <w:r>
-        <w:rPr>
-          <w:rFonts w:eastAsia="TimesNewRoman"/>
-          <w:sz w:val="26"/>
-          <w:szCs w:val="26"/>
-        </w:rPr>
-        <w:t>GitHub</w:t>
-      </w:r>
-      <w:proofErr w:type="spellEnd"/>
-      <w:r>
-        <w:rPr>
-          <w:rFonts w:eastAsia="TimesNewRoman"/>
-          <w:sz w:val="26"/>
-          <w:szCs w:val="26"/>
-        </w:rPr>
-        <w:t>,</w:t>
-      </w:r>
-      <w:r>
-        <w:rPr>
-          <w:rFonts w:eastAsia="TimesNewRoman"/>
-          <w:sz w:val="26"/>
-          <w:szCs w:val="26"/>
-        </w:rPr>
-        <w:t xml:space="preserve"> </w:t>
-      </w:r>
-      <w:proofErr w:type="spellStart"/>
-      <w:r>
-        <w:rPr>
-          <w:rFonts w:eastAsia="TimesNewRoman"/>
-          <w:sz w:val="26"/>
-          <w:szCs w:val="26"/>
-        </w:rPr>
-        <w:t>Inc</w:t>
-      </w:r>
-      <w:proofErr w:type="spellEnd"/>
-      <w:r>
-        <w:rPr>
-          <w:rFonts w:eastAsia="TimesNewRoman"/>
-          <w:sz w:val="26"/>
-          <w:szCs w:val="26"/>
-        </w:rPr>
-        <w:t xml:space="preserve"> (ранее </w:t>
-      </w:r>
-      <w:proofErr w:type="spellStart"/>
-      <w:r>
-        <w:rPr>
-          <w:rFonts w:eastAsia="TimesNewRoman"/>
-          <w:sz w:val="26"/>
-          <w:szCs w:val="26"/>
-        </w:rPr>
-        <w:t>Logical</w:t>
-      </w:r>
-      <w:proofErr w:type="spellEnd"/>
-      <w:r>
-        <w:rPr>
-          <w:rFonts w:eastAsia="TimesNewRoman"/>
-          <w:sz w:val="26"/>
-          <w:szCs w:val="26"/>
-        </w:rPr>
-        <w:t xml:space="preserve"> </w:t>
-      </w:r>
-      <w:proofErr w:type="spellStart"/>
-      <w:r>
-        <w:rPr>
-          <w:rFonts w:eastAsia="TimesNewRoman"/>
-          <w:sz w:val="26"/>
-          <w:szCs w:val="26"/>
-        </w:rPr>
-        <w:t>Awesome</w:t>
-      </w:r>
-      <w:proofErr w:type="spellEnd"/>
-      <w:r>
-        <w:rPr>
-          <w:rFonts w:eastAsia="TimesNewRoman"/>
-          <w:sz w:val="26"/>
-          <w:szCs w:val="26"/>
-        </w:rPr>
-        <w:t>).</w:t>
+        <w:t xml:space="preserve"> веб-сервис для хостинга IT-проектов и их совместной разработки. Основан на системе контроля версий Git </w:t>
+      </w:r>
+      <w:r>
+        <w:rPr>
+          <w:rFonts w:eastAsia="TimesNewRoman"/>
+          <w:sz w:val="26"/>
+          <w:szCs w:val="26"/>
+        </w:rPr>
+        <w:t>и разработан на Ruby on Rails</w:t>
+      </w:r>
+      <w:r>
+        <w:rPr>
+          <w:rFonts w:eastAsia="TimesNewRoman"/>
+          <w:sz w:val="26"/>
+          <w:szCs w:val="26"/>
+        </w:rPr>
+        <w:t xml:space="preserve"> и Erlang компанией GitHub,</w:t>
+      </w:r>
+      <w:r>
+        <w:rPr>
+          <w:rFonts w:eastAsia="TimesNewRoman"/>
+          <w:sz w:val="26"/>
+          <w:szCs w:val="26"/>
+        </w:rPr>
+        <w:t xml:space="preserve"> Inc (ранее Logical Awesome).</w:t>
       </w:r>
     </w:p>
     <w:p>
@@ -7885,8 +5502,6 @@
           <w:szCs w:val="26"/>
         </w:rPr>
       </w:pPr>
-      <w:bookmarkStart w:id="0" w:name="_GoBack"/>
-      <w:bookmarkEnd w:id="0"/>
     </w:p>
     <w:sectPr>
       <w:headerReference w:type="default" r:id="rId24"/>
@@ -8863,7 +6478,7 @@
                                   <w:rPr>
                                     <w:noProof/>
                                   </w:rPr>
-                                  <w:t>30</w:t>
+                                  <w:t>21</w:t>
                                 </w:r>
                                 <w:r>
                                   <w:rPr>
@@ -9135,7 +6750,7 @@
                             <w:rPr>
                               <w:noProof/>
                             </w:rPr>
-                            <w:t>30</w:t>
+                            <w:t>21</w:t>
                           </w:r>
                           <w:r>
                             <w:rPr>
@@ -12617,7 +10232,7 @@
 </file>
 
 <file path=customXml/itemProps1.xml><?xml version="1.0" encoding="utf-8"?>
-<ds:datastoreItem xmlns:ds="http://schemas.openxmlformats.org/officeDocument/2006/customXml" ds:itemID="{EF40012E-D0AC-4693-9186-CA743BA85392}">
+<ds:datastoreItem xmlns:ds="http://schemas.openxmlformats.org/officeDocument/2006/customXml" ds:itemID="{2ADF0190-EDDA-4716-B9CE-C16CB507DAB6}">
   <ds:schemaRefs>
     <ds:schemaRef ds:uri="http://schemas.openxmlformats.org/officeDocument/2006/bibliography"/>
   </ds:schemaRefs>

</xml_diff>